<commit_message>
CHW1 and 2 final
</commit_message>
<xml_diff>
--- a/CHW2/CHW2.docx
+++ b/CHW2/CHW2.docx
@@ -547,7 +547,7 @@
           <w:szCs w:val="32"/>
         </w:rPr>
       </w:pPr>
-      <w:bookmarkStart w:id="2" w:name="_Toc56339443"/>
+      <w:bookmarkStart w:id="2" w:name="_Toc56427402"/>
       <w:r>
         <w:rPr>
           <w:rFonts w:ascii="TH SarabunPSK" w:eastAsia="Angsana New" w:hAnsi="TH SarabunPSK" w:cs="TH SarabunPSK" w:hint="cs"/>
@@ -591,6 +591,7 @@
           <w:docPartUnique/>
         </w:docPartObj>
       </w:sdtPr>
+      <w:sdtEndPr/>
       <w:sdtContent>
         <w:p>
           <w:pPr>
@@ -630,7 +631,7 @@
             </w:rPr>
             <w:fldChar w:fldCharType="separate"/>
           </w:r>
-          <w:hyperlink w:anchor="_Toc56339443" w:history="1">
+          <w:hyperlink w:anchor="_Toc56427402" w:history="1">
             <w:r>
               <w:rPr>
                 <w:rStyle w:val="a7"/>
@@ -670,7 +671,7 @@
                 <w:sz w:val="32"/>
                 <w:szCs w:val="32"/>
               </w:rPr>
-              <w:instrText xml:space="preserve"> PAGEREF _Toc56339443 \h </w:instrText>
+              <w:instrText xml:space="preserve"> PAGEREF _Toc56427402 \h </w:instrText>
             </w:r>
             <w:r>
               <w:rPr>
@@ -729,7 +730,7 @@
               <w:lang w:val="en-US"/>
             </w:rPr>
           </w:pPr>
-          <w:hyperlink w:anchor="_Toc56339444" w:history="1">
+          <w:hyperlink w:anchor="_Toc56427403" w:history="1">
             <w:r>
               <w:rPr>
                 <w:rStyle w:val="a7"/>
@@ -768,7 +769,7 @@
                 <w:sz w:val="32"/>
                 <w:szCs w:val="32"/>
               </w:rPr>
-              <w:instrText xml:space="preserve"> PAGEREF _Toc56339444 \h </w:instrText>
+              <w:instrText xml:space="preserve"> PAGEREF _Toc56427403 \h </w:instrText>
             </w:r>
             <w:r>
               <w:rPr>
@@ -800,727 +801,6 @@
                 <w:lang w:bidi="th"/>
               </w:rPr>
               <w:t>2</w:t>
-            </w:r>
-            <w:r>
-              <w:rPr>
-                <w:rFonts w:ascii="TH SarabunPSK" w:hAnsi="TH SarabunPSK" w:cs="TH SarabunPSK" w:hint="cs"/>
-                <w:noProof/>
-                <w:webHidden/>
-                <w:sz w:val="32"/>
-                <w:szCs w:val="32"/>
-              </w:rPr>
-              <w:fldChar w:fldCharType="end"/>
-            </w:r>
-          </w:hyperlink>
-        </w:p>
-        <w:p>
-          <w:pPr>
-            <w:pStyle w:val="21"/>
-            <w:tabs>
-              <w:tab w:val="left" w:pos="660"/>
-              <w:tab w:val="right" w:pos="9350"/>
-            </w:tabs>
-            <w:rPr>
-              <w:rFonts w:ascii="TH SarabunPSK" w:eastAsiaTheme="minorEastAsia" w:hAnsi="TH SarabunPSK" w:cs="TH SarabunPSK" w:hint="cs"/>
-              <w:noProof/>
-              <w:sz w:val="32"/>
-              <w:szCs w:val="32"/>
-              <w:lang w:val="en-US"/>
-            </w:rPr>
-          </w:pPr>
-          <w:hyperlink w:anchor="_Toc56339445" w:history="1">
-            <w:r>
-              <w:rPr>
-                <w:rStyle w:val="a7"/>
-                <w:rFonts w:ascii="TH SarabunPSK" w:hAnsi="TH SarabunPSK" w:cs="TH SarabunPSK" w:hint="cs"/>
-                <w:noProof/>
-                <w:sz w:val="32"/>
-                <w:szCs w:val="32"/>
-              </w:rPr>
-              <w:t>1.</w:t>
-            </w:r>
-            <w:r>
-              <w:rPr>
-                <w:rFonts w:ascii="TH SarabunPSK" w:eastAsiaTheme="minorEastAsia" w:hAnsi="TH SarabunPSK" w:cs="TH SarabunPSK" w:hint="cs"/>
-                <w:noProof/>
-                <w:sz w:val="32"/>
-                <w:szCs w:val="32"/>
-                <w:lang w:val="en-US"/>
-              </w:rPr>
-              <w:tab/>
-            </w:r>
-            <w:r>
-              <w:rPr>
-                <w:rStyle w:val="a7"/>
-                <w:rFonts w:ascii="TH SarabunPSK" w:hAnsi="TH SarabunPSK" w:cs="TH SarabunPSK" w:hint="cs"/>
-                <w:noProof/>
-                <w:sz w:val="32"/>
-                <w:szCs w:val="32"/>
-                <w:lang w:val="en-US"/>
-              </w:rPr>
-              <w:t>Inputs</w:t>
-            </w:r>
-            <w:r>
-              <w:rPr>
-                <w:rFonts w:ascii="TH SarabunPSK" w:hAnsi="TH SarabunPSK" w:cs="TH SarabunPSK" w:hint="cs"/>
-                <w:noProof/>
-                <w:webHidden/>
-                <w:sz w:val="32"/>
-                <w:szCs w:val="32"/>
-              </w:rPr>
-              <w:tab/>
-            </w:r>
-            <w:r>
-              <w:rPr>
-                <w:rFonts w:ascii="TH SarabunPSK" w:hAnsi="TH SarabunPSK" w:cs="TH SarabunPSK" w:hint="cs"/>
-                <w:noProof/>
-                <w:webHidden/>
-                <w:sz w:val="32"/>
-                <w:szCs w:val="32"/>
-              </w:rPr>
-              <w:fldChar w:fldCharType="begin"/>
-            </w:r>
-            <w:r>
-              <w:rPr>
-                <w:rFonts w:ascii="TH SarabunPSK" w:hAnsi="TH SarabunPSK" w:cs="TH SarabunPSK" w:hint="cs"/>
-                <w:noProof/>
-                <w:webHidden/>
-                <w:sz w:val="32"/>
-                <w:szCs w:val="32"/>
-              </w:rPr>
-              <w:instrText xml:space="preserve"> PAGEREF _Toc56339445 \h </w:instrText>
-            </w:r>
-            <w:r>
-              <w:rPr>
-                <w:rFonts w:ascii="TH SarabunPSK" w:hAnsi="TH SarabunPSK" w:cs="TH SarabunPSK" w:hint="cs"/>
-                <w:noProof/>
-                <w:webHidden/>
-                <w:sz w:val="32"/>
-                <w:szCs w:val="32"/>
-              </w:rPr>
-            </w:r>
-            <w:r>
-              <w:rPr>
-                <w:rFonts w:ascii="TH SarabunPSK" w:hAnsi="TH SarabunPSK" w:cs="TH SarabunPSK" w:hint="cs"/>
-                <w:noProof/>
-                <w:webHidden/>
-                <w:sz w:val="32"/>
-                <w:szCs w:val="32"/>
-              </w:rPr>
-              <w:fldChar w:fldCharType="separate"/>
-            </w:r>
-            <w:r>
-              <w:rPr>
-                <w:rFonts w:ascii="TH SarabunPSK" w:hAnsi="TH SarabunPSK" w:cs="TH SarabunPSK"/>
-                <w:noProof/>
-                <w:webHidden/>
-                <w:sz w:val="32"/>
-                <w:szCs w:val="32"/>
-                <w:cs/>
-                <w:lang w:bidi="th"/>
-              </w:rPr>
-              <w:t>2</w:t>
-            </w:r>
-            <w:r>
-              <w:rPr>
-                <w:rFonts w:ascii="TH SarabunPSK" w:hAnsi="TH SarabunPSK" w:cs="TH SarabunPSK" w:hint="cs"/>
-                <w:noProof/>
-                <w:webHidden/>
-                <w:sz w:val="32"/>
-                <w:szCs w:val="32"/>
-              </w:rPr>
-              <w:fldChar w:fldCharType="end"/>
-            </w:r>
-          </w:hyperlink>
-        </w:p>
-        <w:p>
-          <w:pPr>
-            <w:pStyle w:val="21"/>
-            <w:tabs>
-              <w:tab w:val="left" w:pos="660"/>
-              <w:tab w:val="right" w:pos="9350"/>
-            </w:tabs>
-            <w:rPr>
-              <w:rFonts w:ascii="TH SarabunPSK" w:eastAsiaTheme="minorEastAsia" w:hAnsi="TH SarabunPSK" w:cs="TH SarabunPSK" w:hint="cs"/>
-              <w:noProof/>
-              <w:sz w:val="32"/>
-              <w:szCs w:val="32"/>
-              <w:lang w:val="en-US"/>
-            </w:rPr>
-          </w:pPr>
-          <w:hyperlink w:anchor="_Toc56339446" w:history="1">
-            <w:r>
-              <w:rPr>
-                <w:rStyle w:val="a7"/>
-                <w:rFonts w:ascii="TH SarabunPSK" w:hAnsi="TH SarabunPSK" w:cs="TH SarabunPSK" w:hint="cs"/>
-                <w:noProof/>
-                <w:sz w:val="32"/>
-                <w:szCs w:val="32"/>
-              </w:rPr>
-              <w:t>2.</w:t>
-            </w:r>
-            <w:r>
-              <w:rPr>
-                <w:rFonts w:ascii="TH SarabunPSK" w:eastAsiaTheme="minorEastAsia" w:hAnsi="TH SarabunPSK" w:cs="TH SarabunPSK" w:hint="cs"/>
-                <w:noProof/>
-                <w:sz w:val="32"/>
-                <w:szCs w:val="32"/>
-                <w:lang w:val="en-US"/>
-              </w:rPr>
-              <w:tab/>
-            </w:r>
-            <w:r>
-              <w:rPr>
-                <w:rStyle w:val="a7"/>
-                <w:rFonts w:ascii="TH SarabunPSK" w:hAnsi="TH SarabunPSK" w:cs="TH SarabunPSK" w:hint="cs"/>
-                <w:noProof/>
-                <w:sz w:val="32"/>
-                <w:szCs w:val="32"/>
-              </w:rPr>
-              <w:t>Fuzzification</w:t>
-            </w:r>
-            <w:r>
-              <w:rPr>
-                <w:rFonts w:ascii="TH SarabunPSK" w:hAnsi="TH SarabunPSK" w:cs="TH SarabunPSK" w:hint="cs"/>
-                <w:noProof/>
-                <w:webHidden/>
-                <w:sz w:val="32"/>
-                <w:szCs w:val="32"/>
-              </w:rPr>
-              <w:tab/>
-            </w:r>
-            <w:r>
-              <w:rPr>
-                <w:rFonts w:ascii="TH SarabunPSK" w:hAnsi="TH SarabunPSK" w:cs="TH SarabunPSK" w:hint="cs"/>
-                <w:noProof/>
-                <w:webHidden/>
-                <w:sz w:val="32"/>
-                <w:szCs w:val="32"/>
-              </w:rPr>
-              <w:fldChar w:fldCharType="begin"/>
-            </w:r>
-            <w:r>
-              <w:rPr>
-                <w:rFonts w:ascii="TH SarabunPSK" w:hAnsi="TH SarabunPSK" w:cs="TH SarabunPSK" w:hint="cs"/>
-                <w:noProof/>
-                <w:webHidden/>
-                <w:sz w:val="32"/>
-                <w:szCs w:val="32"/>
-              </w:rPr>
-              <w:instrText xml:space="preserve"> PAGEREF _Toc56339446 \h </w:instrText>
-            </w:r>
-            <w:r>
-              <w:rPr>
-                <w:rFonts w:ascii="TH SarabunPSK" w:hAnsi="TH SarabunPSK" w:cs="TH SarabunPSK" w:hint="cs"/>
-                <w:noProof/>
-                <w:webHidden/>
-                <w:sz w:val="32"/>
-                <w:szCs w:val="32"/>
-              </w:rPr>
-            </w:r>
-            <w:r>
-              <w:rPr>
-                <w:rFonts w:ascii="TH SarabunPSK" w:hAnsi="TH SarabunPSK" w:cs="TH SarabunPSK" w:hint="cs"/>
-                <w:noProof/>
-                <w:webHidden/>
-                <w:sz w:val="32"/>
-                <w:szCs w:val="32"/>
-              </w:rPr>
-              <w:fldChar w:fldCharType="separate"/>
-            </w:r>
-            <w:r>
-              <w:rPr>
-                <w:rFonts w:ascii="TH SarabunPSK" w:hAnsi="TH SarabunPSK" w:cs="TH SarabunPSK"/>
-                <w:noProof/>
-                <w:webHidden/>
-                <w:sz w:val="32"/>
-                <w:szCs w:val="32"/>
-                <w:cs/>
-                <w:lang w:bidi="th"/>
-              </w:rPr>
-              <w:t>2</w:t>
-            </w:r>
-            <w:r>
-              <w:rPr>
-                <w:rFonts w:ascii="TH SarabunPSK" w:hAnsi="TH SarabunPSK" w:cs="TH SarabunPSK" w:hint="cs"/>
-                <w:noProof/>
-                <w:webHidden/>
-                <w:sz w:val="32"/>
-                <w:szCs w:val="32"/>
-              </w:rPr>
-              <w:fldChar w:fldCharType="end"/>
-            </w:r>
-          </w:hyperlink>
-        </w:p>
-        <w:p>
-          <w:pPr>
-            <w:pStyle w:val="31"/>
-            <w:tabs>
-              <w:tab w:val="left" w:pos="1100"/>
-              <w:tab w:val="right" w:pos="9350"/>
-            </w:tabs>
-            <w:rPr>
-              <w:rFonts w:ascii="TH SarabunPSK" w:eastAsiaTheme="minorEastAsia" w:hAnsi="TH SarabunPSK" w:cs="TH SarabunPSK" w:hint="cs"/>
-              <w:noProof/>
-              <w:sz w:val="32"/>
-              <w:szCs w:val="32"/>
-              <w:lang w:val="en-US"/>
-            </w:rPr>
-          </w:pPr>
-          <w:hyperlink w:anchor="_Toc56339447" w:history="1">
-            <w:r>
-              <w:rPr>
-                <w:rStyle w:val="a7"/>
-                <w:rFonts w:ascii="TH SarabunPSK" w:hAnsi="TH SarabunPSK" w:cs="TH SarabunPSK" w:hint="cs"/>
-                <w:noProof/>
-                <w:sz w:val="32"/>
-                <w:szCs w:val="32"/>
-                <w:cs/>
-                <w:lang w:val="en-US"/>
-              </w:rPr>
-              <w:t>2.1</w:t>
-            </w:r>
-            <w:r>
-              <w:rPr>
-                <w:rFonts w:ascii="TH SarabunPSK" w:eastAsiaTheme="minorEastAsia" w:hAnsi="TH SarabunPSK" w:cs="TH SarabunPSK" w:hint="cs"/>
-                <w:noProof/>
-                <w:sz w:val="32"/>
-                <w:szCs w:val="32"/>
-                <w:lang w:val="en-US"/>
-              </w:rPr>
-              <w:tab/>
-            </w:r>
-            <w:r>
-              <w:rPr>
-                <w:rStyle w:val="a7"/>
-                <w:rFonts w:ascii="TH SarabunPSK" w:hAnsi="TH SarabunPSK" w:cs="TH SarabunPSK" w:hint="cs"/>
-                <w:noProof/>
-                <w:sz w:val="32"/>
-                <w:szCs w:val="32"/>
-                <w:lang w:val="en-US"/>
-              </w:rPr>
-              <w:t>Membership</w:t>
-            </w:r>
-            <w:r>
-              <w:rPr>
-                <w:rFonts w:ascii="TH SarabunPSK" w:hAnsi="TH SarabunPSK" w:cs="TH SarabunPSK" w:hint="cs"/>
-                <w:noProof/>
-                <w:webHidden/>
-                <w:sz w:val="32"/>
-                <w:szCs w:val="32"/>
-              </w:rPr>
-              <w:tab/>
-            </w:r>
-            <w:r>
-              <w:rPr>
-                <w:rFonts w:ascii="TH SarabunPSK" w:hAnsi="TH SarabunPSK" w:cs="TH SarabunPSK" w:hint="cs"/>
-                <w:noProof/>
-                <w:webHidden/>
-                <w:sz w:val="32"/>
-                <w:szCs w:val="32"/>
-              </w:rPr>
-              <w:fldChar w:fldCharType="begin"/>
-            </w:r>
-            <w:r>
-              <w:rPr>
-                <w:rFonts w:ascii="TH SarabunPSK" w:hAnsi="TH SarabunPSK" w:cs="TH SarabunPSK" w:hint="cs"/>
-                <w:noProof/>
-                <w:webHidden/>
-                <w:sz w:val="32"/>
-                <w:szCs w:val="32"/>
-              </w:rPr>
-              <w:instrText xml:space="preserve"> PAGEREF _Toc56339447 \h </w:instrText>
-            </w:r>
-            <w:r>
-              <w:rPr>
-                <w:rFonts w:ascii="TH SarabunPSK" w:hAnsi="TH SarabunPSK" w:cs="TH SarabunPSK" w:hint="cs"/>
-                <w:noProof/>
-                <w:webHidden/>
-                <w:sz w:val="32"/>
-                <w:szCs w:val="32"/>
-              </w:rPr>
-            </w:r>
-            <w:r>
-              <w:rPr>
-                <w:rFonts w:ascii="TH SarabunPSK" w:hAnsi="TH SarabunPSK" w:cs="TH SarabunPSK" w:hint="cs"/>
-                <w:noProof/>
-                <w:webHidden/>
-                <w:sz w:val="32"/>
-                <w:szCs w:val="32"/>
-              </w:rPr>
-              <w:fldChar w:fldCharType="separate"/>
-            </w:r>
-            <w:r>
-              <w:rPr>
-                <w:rFonts w:ascii="TH SarabunPSK" w:hAnsi="TH SarabunPSK" w:cs="TH SarabunPSK"/>
-                <w:noProof/>
-                <w:webHidden/>
-                <w:sz w:val="32"/>
-                <w:szCs w:val="32"/>
-                <w:cs/>
-                <w:lang w:bidi="th"/>
-              </w:rPr>
-              <w:t>3</w:t>
-            </w:r>
-            <w:r>
-              <w:rPr>
-                <w:rFonts w:ascii="TH SarabunPSK" w:hAnsi="TH SarabunPSK" w:cs="TH SarabunPSK" w:hint="cs"/>
-                <w:noProof/>
-                <w:webHidden/>
-                <w:sz w:val="32"/>
-                <w:szCs w:val="32"/>
-              </w:rPr>
-              <w:fldChar w:fldCharType="end"/>
-            </w:r>
-          </w:hyperlink>
-        </w:p>
-        <w:p>
-          <w:pPr>
-            <w:pStyle w:val="21"/>
-            <w:tabs>
-              <w:tab w:val="left" w:pos="660"/>
-              <w:tab w:val="right" w:pos="9350"/>
-            </w:tabs>
-            <w:rPr>
-              <w:rFonts w:ascii="TH SarabunPSK" w:eastAsiaTheme="minorEastAsia" w:hAnsi="TH SarabunPSK" w:cs="TH SarabunPSK" w:hint="cs"/>
-              <w:noProof/>
-              <w:sz w:val="32"/>
-              <w:szCs w:val="32"/>
-              <w:lang w:val="en-US"/>
-            </w:rPr>
-          </w:pPr>
-          <w:hyperlink w:anchor="_Toc56339448" w:history="1">
-            <w:r>
-              <w:rPr>
-                <w:rStyle w:val="a7"/>
-                <w:rFonts w:ascii="TH SarabunPSK" w:hAnsi="TH SarabunPSK" w:cs="TH SarabunPSK" w:hint="cs"/>
-                <w:noProof/>
-                <w:sz w:val="32"/>
-                <w:szCs w:val="32"/>
-              </w:rPr>
-              <w:t>3.</w:t>
-            </w:r>
-            <w:r>
-              <w:rPr>
-                <w:rFonts w:ascii="TH SarabunPSK" w:eastAsiaTheme="minorEastAsia" w:hAnsi="TH SarabunPSK" w:cs="TH SarabunPSK" w:hint="cs"/>
-                <w:noProof/>
-                <w:sz w:val="32"/>
-                <w:szCs w:val="32"/>
-                <w:lang w:val="en-US"/>
-              </w:rPr>
-              <w:tab/>
-            </w:r>
-            <w:r>
-              <w:rPr>
-                <w:rStyle w:val="a7"/>
-                <w:rFonts w:ascii="TH SarabunPSK" w:hAnsi="TH SarabunPSK" w:cs="TH SarabunPSK" w:hint="cs"/>
-                <w:noProof/>
-                <w:sz w:val="32"/>
-                <w:szCs w:val="32"/>
-                <w:lang w:val="en-US"/>
-              </w:rPr>
-              <w:t>Inference</w:t>
-            </w:r>
-            <w:r>
-              <w:rPr>
-                <w:rFonts w:ascii="TH SarabunPSK" w:hAnsi="TH SarabunPSK" w:cs="TH SarabunPSK" w:hint="cs"/>
-                <w:noProof/>
-                <w:webHidden/>
-                <w:sz w:val="32"/>
-                <w:szCs w:val="32"/>
-              </w:rPr>
-              <w:tab/>
-            </w:r>
-            <w:r>
-              <w:rPr>
-                <w:rFonts w:ascii="TH SarabunPSK" w:hAnsi="TH SarabunPSK" w:cs="TH SarabunPSK" w:hint="cs"/>
-                <w:noProof/>
-                <w:webHidden/>
-                <w:sz w:val="32"/>
-                <w:szCs w:val="32"/>
-              </w:rPr>
-              <w:fldChar w:fldCharType="begin"/>
-            </w:r>
-            <w:r>
-              <w:rPr>
-                <w:rFonts w:ascii="TH SarabunPSK" w:hAnsi="TH SarabunPSK" w:cs="TH SarabunPSK" w:hint="cs"/>
-                <w:noProof/>
-                <w:webHidden/>
-                <w:sz w:val="32"/>
-                <w:szCs w:val="32"/>
-              </w:rPr>
-              <w:instrText xml:space="preserve"> PAGEREF _Toc56339448 \h </w:instrText>
-            </w:r>
-            <w:r>
-              <w:rPr>
-                <w:rFonts w:ascii="TH SarabunPSK" w:hAnsi="TH SarabunPSK" w:cs="TH SarabunPSK" w:hint="cs"/>
-                <w:noProof/>
-                <w:webHidden/>
-                <w:sz w:val="32"/>
-                <w:szCs w:val="32"/>
-              </w:rPr>
-            </w:r>
-            <w:r>
-              <w:rPr>
-                <w:rFonts w:ascii="TH SarabunPSK" w:hAnsi="TH SarabunPSK" w:cs="TH SarabunPSK" w:hint="cs"/>
-                <w:noProof/>
-                <w:webHidden/>
-                <w:sz w:val="32"/>
-                <w:szCs w:val="32"/>
-              </w:rPr>
-              <w:fldChar w:fldCharType="separate"/>
-            </w:r>
-            <w:r>
-              <w:rPr>
-                <w:rFonts w:ascii="TH SarabunPSK" w:hAnsi="TH SarabunPSK" w:cs="TH SarabunPSK"/>
-                <w:noProof/>
-                <w:webHidden/>
-                <w:sz w:val="32"/>
-                <w:szCs w:val="32"/>
-                <w:cs/>
-                <w:lang w:bidi="th"/>
-              </w:rPr>
-              <w:t>4</w:t>
-            </w:r>
-            <w:r>
-              <w:rPr>
-                <w:rFonts w:ascii="TH SarabunPSK" w:hAnsi="TH SarabunPSK" w:cs="TH SarabunPSK" w:hint="cs"/>
-                <w:noProof/>
-                <w:webHidden/>
-                <w:sz w:val="32"/>
-                <w:szCs w:val="32"/>
-              </w:rPr>
-              <w:fldChar w:fldCharType="end"/>
-            </w:r>
-          </w:hyperlink>
-        </w:p>
-        <w:p>
-          <w:pPr>
-            <w:pStyle w:val="21"/>
-            <w:tabs>
-              <w:tab w:val="left" w:pos="660"/>
-              <w:tab w:val="right" w:pos="9350"/>
-            </w:tabs>
-            <w:rPr>
-              <w:rFonts w:ascii="TH SarabunPSK" w:eastAsiaTheme="minorEastAsia" w:hAnsi="TH SarabunPSK" w:cs="TH SarabunPSK" w:hint="cs"/>
-              <w:noProof/>
-              <w:sz w:val="32"/>
-              <w:szCs w:val="32"/>
-              <w:lang w:val="en-US"/>
-            </w:rPr>
-          </w:pPr>
-          <w:hyperlink w:anchor="_Toc56339449" w:history="1">
-            <w:r>
-              <w:rPr>
-                <w:rStyle w:val="a7"/>
-                <w:rFonts w:ascii="TH SarabunPSK" w:hAnsi="TH SarabunPSK" w:cs="TH SarabunPSK" w:hint="cs"/>
-                <w:noProof/>
-                <w:sz w:val="32"/>
-                <w:szCs w:val="32"/>
-              </w:rPr>
-              <w:t>4.</w:t>
-            </w:r>
-            <w:r>
-              <w:rPr>
-                <w:rFonts w:ascii="TH SarabunPSK" w:eastAsiaTheme="minorEastAsia" w:hAnsi="TH SarabunPSK" w:cs="TH SarabunPSK" w:hint="cs"/>
-                <w:noProof/>
-                <w:sz w:val="32"/>
-                <w:szCs w:val="32"/>
-                <w:lang w:val="en-US"/>
-              </w:rPr>
-              <w:tab/>
-            </w:r>
-            <w:r>
-              <w:rPr>
-                <w:rStyle w:val="a7"/>
-                <w:rFonts w:ascii="TH SarabunPSK" w:hAnsi="TH SarabunPSK" w:cs="TH SarabunPSK" w:hint="cs"/>
-                <w:noProof/>
-                <w:sz w:val="32"/>
-                <w:szCs w:val="32"/>
-                <w:lang w:val="en-US"/>
-              </w:rPr>
-              <w:t>Defuzzification</w:t>
-            </w:r>
-            <w:r>
-              <w:rPr>
-                <w:rFonts w:ascii="TH SarabunPSK" w:hAnsi="TH SarabunPSK" w:cs="TH SarabunPSK" w:hint="cs"/>
-                <w:noProof/>
-                <w:webHidden/>
-                <w:sz w:val="32"/>
-                <w:szCs w:val="32"/>
-              </w:rPr>
-              <w:tab/>
-            </w:r>
-            <w:r>
-              <w:rPr>
-                <w:rFonts w:ascii="TH SarabunPSK" w:hAnsi="TH SarabunPSK" w:cs="TH SarabunPSK" w:hint="cs"/>
-                <w:noProof/>
-                <w:webHidden/>
-                <w:sz w:val="32"/>
-                <w:szCs w:val="32"/>
-              </w:rPr>
-              <w:fldChar w:fldCharType="begin"/>
-            </w:r>
-            <w:r>
-              <w:rPr>
-                <w:rFonts w:ascii="TH SarabunPSK" w:hAnsi="TH SarabunPSK" w:cs="TH SarabunPSK" w:hint="cs"/>
-                <w:noProof/>
-                <w:webHidden/>
-                <w:sz w:val="32"/>
-                <w:szCs w:val="32"/>
-              </w:rPr>
-              <w:instrText xml:space="preserve"> PAGEREF _Toc56339449 \h </w:instrText>
-            </w:r>
-            <w:r>
-              <w:rPr>
-                <w:rFonts w:ascii="TH SarabunPSK" w:hAnsi="TH SarabunPSK" w:cs="TH SarabunPSK" w:hint="cs"/>
-                <w:noProof/>
-                <w:webHidden/>
-                <w:sz w:val="32"/>
-                <w:szCs w:val="32"/>
-              </w:rPr>
-            </w:r>
-            <w:r>
-              <w:rPr>
-                <w:rFonts w:ascii="TH SarabunPSK" w:hAnsi="TH SarabunPSK" w:cs="TH SarabunPSK" w:hint="cs"/>
-                <w:noProof/>
-                <w:webHidden/>
-                <w:sz w:val="32"/>
-                <w:szCs w:val="32"/>
-              </w:rPr>
-              <w:fldChar w:fldCharType="separate"/>
-            </w:r>
-            <w:r>
-              <w:rPr>
-                <w:rFonts w:ascii="TH SarabunPSK" w:hAnsi="TH SarabunPSK" w:cs="TH SarabunPSK"/>
-                <w:noProof/>
-                <w:webHidden/>
-                <w:sz w:val="32"/>
-                <w:szCs w:val="32"/>
-                <w:cs/>
-                <w:lang w:bidi="th"/>
-              </w:rPr>
-              <w:t>4</w:t>
-            </w:r>
-            <w:r>
-              <w:rPr>
-                <w:rFonts w:ascii="TH SarabunPSK" w:hAnsi="TH SarabunPSK" w:cs="TH SarabunPSK" w:hint="cs"/>
-                <w:noProof/>
-                <w:webHidden/>
-                <w:sz w:val="32"/>
-                <w:szCs w:val="32"/>
-              </w:rPr>
-              <w:fldChar w:fldCharType="end"/>
-            </w:r>
-          </w:hyperlink>
-        </w:p>
-        <w:p>
-          <w:pPr>
-            <w:pStyle w:val="21"/>
-            <w:tabs>
-              <w:tab w:val="left" w:pos="660"/>
-              <w:tab w:val="right" w:pos="9350"/>
-            </w:tabs>
-            <w:rPr>
-              <w:rFonts w:ascii="TH SarabunPSK" w:eastAsiaTheme="minorEastAsia" w:hAnsi="TH SarabunPSK" w:cs="TH SarabunPSK" w:hint="cs"/>
-              <w:noProof/>
-              <w:sz w:val="32"/>
-              <w:szCs w:val="32"/>
-              <w:lang w:val="en-US"/>
-            </w:rPr>
-          </w:pPr>
-          <w:hyperlink w:anchor="_Toc56339450" w:history="1">
-            <w:r>
-              <w:rPr>
-                <w:rStyle w:val="a7"/>
-                <w:rFonts w:ascii="TH SarabunPSK" w:hAnsi="TH SarabunPSK" w:cs="TH SarabunPSK" w:hint="cs"/>
-                <w:noProof/>
-                <w:sz w:val="32"/>
-                <w:szCs w:val="32"/>
-              </w:rPr>
-              <w:t>5.</w:t>
-            </w:r>
-            <w:r>
-              <w:rPr>
-                <w:rFonts w:ascii="TH SarabunPSK" w:eastAsiaTheme="minorEastAsia" w:hAnsi="TH SarabunPSK" w:cs="TH SarabunPSK" w:hint="cs"/>
-                <w:noProof/>
-                <w:sz w:val="32"/>
-                <w:szCs w:val="32"/>
-                <w:lang w:val="en-US"/>
-              </w:rPr>
-              <w:tab/>
-            </w:r>
-            <w:r>
-              <w:rPr>
-                <w:rStyle w:val="a7"/>
-                <w:rFonts w:ascii="TH SarabunPSK" w:hAnsi="TH SarabunPSK" w:cs="TH SarabunPSK" w:hint="cs"/>
-                <w:noProof/>
-                <w:sz w:val="32"/>
-                <w:szCs w:val="32"/>
-                <w:lang w:val="en-US"/>
-              </w:rPr>
-              <w:t>Outputs</w:t>
-            </w:r>
-            <w:r>
-              <w:rPr>
-                <w:rFonts w:ascii="TH SarabunPSK" w:hAnsi="TH SarabunPSK" w:cs="TH SarabunPSK" w:hint="cs"/>
-                <w:noProof/>
-                <w:webHidden/>
-                <w:sz w:val="32"/>
-                <w:szCs w:val="32"/>
-              </w:rPr>
-              <w:tab/>
-            </w:r>
-            <w:r>
-              <w:rPr>
-                <w:rFonts w:ascii="TH SarabunPSK" w:hAnsi="TH SarabunPSK" w:cs="TH SarabunPSK" w:hint="cs"/>
-                <w:noProof/>
-                <w:webHidden/>
-                <w:sz w:val="32"/>
-                <w:szCs w:val="32"/>
-              </w:rPr>
-              <w:fldChar w:fldCharType="begin"/>
-            </w:r>
-            <w:r>
-              <w:rPr>
-                <w:rFonts w:ascii="TH SarabunPSK" w:hAnsi="TH SarabunPSK" w:cs="TH SarabunPSK" w:hint="cs"/>
-                <w:noProof/>
-                <w:webHidden/>
-                <w:sz w:val="32"/>
-                <w:szCs w:val="32"/>
-              </w:rPr>
-              <w:instrText xml:space="preserve"> PAGEREF _Toc56339450 \h </w:instrText>
-            </w:r>
-            <w:r>
-              <w:rPr>
-                <w:rFonts w:ascii="TH SarabunPSK" w:hAnsi="TH SarabunPSK" w:cs="TH SarabunPSK" w:hint="cs"/>
-                <w:noProof/>
-                <w:webHidden/>
-                <w:sz w:val="32"/>
-                <w:szCs w:val="32"/>
-              </w:rPr>
-            </w:r>
-            <w:r>
-              <w:rPr>
-                <w:rFonts w:ascii="TH SarabunPSK" w:hAnsi="TH SarabunPSK" w:cs="TH SarabunPSK" w:hint="cs"/>
-                <w:noProof/>
-                <w:webHidden/>
-                <w:sz w:val="32"/>
-                <w:szCs w:val="32"/>
-              </w:rPr>
-              <w:fldChar w:fldCharType="separate"/>
-            </w:r>
-            <w:r>
-              <w:rPr>
-                <w:rFonts w:ascii="TH SarabunPSK" w:hAnsi="TH SarabunPSK" w:cs="TH SarabunPSK"/>
-                <w:noProof/>
-                <w:webHidden/>
-                <w:sz w:val="32"/>
-                <w:szCs w:val="32"/>
-                <w:cs/>
-                <w:lang w:bidi="th"/>
-              </w:rPr>
-              <w:t>5</w:t>
             </w:r>
             <w:r>
               <w:rPr>
@@ -1548,7 +828,7 @@
               <w:lang w:val="en-US"/>
             </w:rPr>
           </w:pPr>
-          <w:hyperlink w:anchor="_Toc56339451" w:history="1">
+          <w:hyperlink w:anchor="_Toc56427404" w:history="1">
             <w:r>
               <w:rPr>
                 <w:rStyle w:val="a7"/>
@@ -1587,7 +867,7 @@
                 <w:sz w:val="32"/>
                 <w:szCs w:val="32"/>
               </w:rPr>
-              <w:instrText xml:space="preserve"> PAGEREF _Toc56339451 \h </w:instrText>
+              <w:instrText xml:space="preserve"> PAGEREF _Toc56427404 \h </w:instrText>
             </w:r>
             <w:r>
               <w:rPr>
@@ -1618,7 +898,7 @@
                 <w:cs/>
                 <w:lang w:bidi="th"/>
               </w:rPr>
-              <w:t>6</w:t>
+              <w:t>5</w:t>
             </w:r>
             <w:r>
               <w:rPr>
@@ -1639,7 +919,7 @@
             </w:tabs>
             <w:spacing w:before="200" w:after="80" w:line="240" w:lineRule="auto"/>
             <w:rPr>
-              <w:rFonts w:ascii="TH SarabunPSK" w:eastAsia="Angsana New" w:hAnsi="TH SarabunPSK" w:cs="TH SarabunPSK"/>
+              <w:rFonts w:ascii="TH SarabunPSK" w:eastAsia="Angsana New" w:hAnsi="TH SarabunPSK" w:cs="TH SarabunPSK" w:hint="cs"/>
               <w:sz w:val="32"/>
               <w:szCs w:val="32"/>
             </w:rPr>
@@ -1670,6 +950,7 @@
           <w:rFonts w:ascii="TH SarabunPSK" w:eastAsia="Angsana New" w:hAnsi="TH SarabunPSK" w:cs="TH SarabunPSK"/>
           <w:sz w:val="32"/>
           <w:szCs w:val="32"/>
+          <w:lang w:val="en-US"/>
         </w:rPr>
       </w:pPr>
     </w:p>
@@ -1739,7 +1020,7 @@
     <w:p>
       <w:pPr>
         <w:rPr>
-          <w:rFonts w:ascii="TH SarabunPSK" w:eastAsia="Angsana New" w:hAnsi="TH SarabunPSK" w:cs="TH SarabunPSK" w:hint="cs"/>
+          <w:rFonts w:ascii="TH SarabunPSK" w:eastAsia="Angsana New" w:hAnsi="TH SarabunPSK" w:cs="TH SarabunPSK"/>
           <w:sz w:val="32"/>
           <w:szCs w:val="32"/>
           <w:lang w:val="en-US"/>
@@ -1757,7 +1038,7 @@
           <w:szCs w:val="32"/>
         </w:rPr>
       </w:pPr>
-      <w:bookmarkStart w:id="3" w:name="_Toc56339444"/>
+      <w:bookmarkStart w:id="3" w:name="_Toc56427403"/>
       <w:proofErr w:type="spellStart"/>
       <w:r>
         <w:rPr>
@@ -2010,37 +1291,6 @@
     </w:p>
     <w:p>
       <w:pPr>
-        <w:pStyle w:val="2"/>
-        <w:numPr>
-          <w:ilvl w:val="0"/>
-          <w:numId w:val="5"/>
-        </w:numPr>
-        <w:rPr>
-          <w:rFonts w:ascii="TH SarabunPSK" w:hAnsi="TH SarabunPSK" w:cs="TH SarabunPSK"/>
-          <w:b/>
-          <w:bCs/>
-          <w:color w:val="auto"/>
-          <w:sz w:val="32"/>
-          <w:szCs w:val="32"/>
-        </w:rPr>
-      </w:pPr>
-      <w:bookmarkStart w:id="4" w:name="_Toc56339445"/>
-      <w:r>
-        <w:rPr>
-          <w:rFonts w:ascii="TH SarabunPSK" w:hAnsi="TH SarabunPSK" w:cs="TH SarabunPSK" w:hint="cs"/>
-          <w:b/>
-          <w:bCs/>
-          <w:color w:val="auto"/>
-          <w:sz w:val="32"/>
-          <w:szCs w:val="32"/>
-          <w:lang w:val="en-US"/>
-        </w:rPr>
-        <w:t>Inputs</w:t>
-      </w:r>
-      <w:bookmarkEnd w:id="4"/>
-    </w:p>
-    <w:p>
-      <w:pPr>
         <w:ind w:left="360" w:firstLine="360"/>
         <w:rPr>
           <w:rFonts w:ascii="TH SarabunPSK" w:eastAsiaTheme="minorEastAsia" w:hAnsi="TH SarabunPSK" w:cs="TH SarabunPSK"/>
@@ -2164,158 +1414,110 @@
         </w:rPr>
         <w:t xml:space="preserve"> โดยมีหน่วยเป็น กิโลเมตรต่อชั่วโมง</w:t>
       </w:r>
-    </w:p>
-    <w:p>
-      <w:pPr>
-        <w:ind w:left="360" w:firstLine="360"/>
-        <w:rPr>
-          <w:rFonts w:ascii="TH SarabunPSK" w:eastAsiaTheme="minorEastAsia" w:hAnsi="TH SarabunPSK" w:cs="TH SarabunPSK"/>
-          <w:sz w:val="32"/>
-          <w:szCs w:val="32"/>
-          <w:cs/>
-          <w:lang w:val="en-US"/>
-        </w:rPr>
-      </w:pPr>
-    </w:p>
-    <w:p>
-      <w:pPr>
-        <w:pStyle w:val="2"/>
-        <w:numPr>
-          <w:ilvl w:val="0"/>
-          <w:numId w:val="5"/>
-        </w:numPr>
-        <w:rPr>
-          <w:rFonts w:ascii="TH SarabunPSK" w:hAnsi="TH SarabunPSK" w:cs="TH SarabunPSK"/>
-          <w:b/>
-          <w:bCs/>
-          <w:color w:val="auto"/>
-          <w:sz w:val="32"/>
-          <w:szCs w:val="32"/>
-        </w:rPr>
-      </w:pPr>
-      <w:bookmarkStart w:id="5" w:name="_Toc56339446"/>
-      <w:r>
-        <w:rPr>
-          <w:rFonts w:ascii="TH SarabunPSK" w:hAnsi="TH SarabunPSK" w:cs="TH SarabunPSK" w:hint="cs"/>
-          <w:b/>
-          <w:bCs/>
-          <w:color w:val="auto"/>
-          <w:sz w:val="32"/>
-          <w:szCs w:val="32"/>
-          <w:cs/>
-        </w:rPr>
-        <w:t>Fuzzification</w:t>
-      </w:r>
-      <w:bookmarkEnd w:id="5"/>
-    </w:p>
-    <w:p>
-      <w:pPr>
-        <w:ind w:left="360" w:firstLine="360"/>
-        <w:rPr>
-          <w:rFonts w:ascii="TH SarabunPSK" w:hAnsi="TH SarabunPSK" w:cs="TH SarabunPSK"/>
-          <w:sz w:val="32"/>
-          <w:szCs w:val="32"/>
-        </w:rPr>
-      </w:pPr>
-      <w:r>
-        <w:rPr>
-          <w:rFonts w:ascii="TH SarabunPSK" w:hAnsi="TH SarabunPSK" w:cs="TH SarabunPSK" w:hint="cs"/>
-          <w:sz w:val="32"/>
-          <w:szCs w:val="32"/>
-          <w:cs/>
-        </w:rPr>
-        <w:t>กระบวนการนี้ก็จะนำค่าอินพุตที่ได้จากข้อ 1 มาแปลงค่าจากหน่วยความจริงให้กลายเป็นหน่วยของฟัซซี่ซึ่งก็คือค่าความเป็นสมาชิก</w:t>
-      </w:r>
-    </w:p>
-    <w:p>
-      <w:pPr>
-        <w:ind w:left="360" w:firstLine="360"/>
-        <w:rPr>
-          <w:rFonts w:ascii="TH SarabunPSK" w:hAnsi="TH SarabunPSK" w:cs="TH SarabunPSK"/>
-          <w:sz w:val="32"/>
-          <w:szCs w:val="32"/>
-        </w:rPr>
-      </w:pPr>
-    </w:p>
-    <w:p>
-      <w:pPr>
-        <w:ind w:left="360" w:firstLine="360"/>
-        <w:rPr>
-          <w:rFonts w:ascii="TH SarabunPSK" w:hAnsi="TH SarabunPSK" w:cs="TH SarabunPSK"/>
-          <w:sz w:val="32"/>
-          <w:szCs w:val="32"/>
-        </w:rPr>
-      </w:pPr>
-    </w:p>
-    <w:p>
-      <w:pPr>
-        <w:pStyle w:val="3"/>
-        <w:ind w:firstLine="720"/>
-        <w:rPr>
-          <w:rFonts w:ascii="TH SarabunPSK" w:hAnsi="TH SarabunPSK" w:cs="TH SarabunPSK"/>
-          <w:color w:val="auto"/>
-          <w:sz w:val="32"/>
-          <w:szCs w:val="32"/>
-          <w:lang w:val="en-US"/>
-        </w:rPr>
-      </w:pPr>
-      <w:bookmarkStart w:id="6" w:name="_Toc56339447"/>
-      <w:r>
-        <w:rPr>
-          <w:rFonts w:ascii="TH SarabunPSK" w:hAnsi="TH SarabunPSK" w:cs="TH SarabunPSK" w:hint="cs"/>
-          <w:color w:val="auto"/>
-          <w:sz w:val="32"/>
-          <w:szCs w:val="32"/>
-          <w:cs/>
-          <w:lang w:val="en-US"/>
-        </w:rPr>
-        <w:lastRenderedPageBreak/>
-        <w:t>2.1</w:t>
-      </w:r>
-      <w:r>
-        <w:rPr>
-          <w:rFonts w:ascii="TH SarabunPSK" w:hAnsi="TH SarabunPSK" w:cs="TH SarabunPSK"/>
-          <w:b/>
-          <w:bCs/>
-          <w:color w:val="auto"/>
-          <w:sz w:val="32"/>
-          <w:szCs w:val="32"/>
-          <w:cs/>
-          <w:lang w:val="en-US"/>
-        </w:rPr>
-        <w:tab/>
-      </w:r>
-      <w:r>
-        <w:rPr>
-          <w:rFonts w:ascii="TH SarabunPSK" w:hAnsi="TH SarabunPSK" w:cs="TH SarabunPSK" w:hint="cs"/>
-          <w:b/>
-          <w:bCs/>
-          <w:color w:val="auto"/>
-          <w:sz w:val="32"/>
-          <w:szCs w:val="32"/>
-          <w:lang w:val="en-US"/>
-        </w:rPr>
-        <w:t>Membership</w:t>
-      </w:r>
-      <w:bookmarkEnd w:id="6"/>
-    </w:p>
-    <w:p>
-      <w:pPr>
-        <w:ind w:left="720" w:firstLine="396"/>
-        <w:rPr>
-          <w:rFonts w:ascii="TH SarabunPSK" w:hAnsi="TH SarabunPSK" w:cs="TH SarabunPSK"/>
-          <w:sz w:val="32"/>
-          <w:szCs w:val="32"/>
-        </w:rPr>
-      </w:pPr>
-      <w:r>
-        <w:rPr>
-          <w:rFonts w:ascii="TH SarabunPSK" w:hAnsi="TH SarabunPSK" w:cs="TH SarabunPSK" w:hint="cs"/>
-          <w:sz w:val="32"/>
-          <w:szCs w:val="32"/>
-          <w:cs/>
-        </w:rPr>
-        <w:t xml:space="preserve">กำหนดค่าความเป็นสมาชิกของอินพุตที่ 1 ใช้ฟังก์ชั่นสามเหลี่ยม </w:t>
+      <w:r>
+        <w:rPr>
+          <w:rFonts w:ascii="TH SarabunPSK" w:eastAsiaTheme="minorEastAsia" w:hAnsi="TH SarabunPSK" w:cs="TH SarabunPSK" w:hint="cs"/>
+          <w:sz w:val="32"/>
+          <w:szCs w:val="32"/>
+          <w:cs/>
+        </w:rPr>
+        <w:t xml:space="preserve"> </w:t>
+      </w:r>
+      <w:r>
+        <w:rPr>
+          <w:rFonts w:ascii="TH SarabunPSK" w:hAnsi="TH SarabunPSK" w:cs="TH SarabunPSK" w:hint="cs"/>
+          <w:sz w:val="32"/>
+          <w:szCs w:val="32"/>
+          <w:cs/>
+        </w:rPr>
+        <w:t>จากนั้น</w:t>
+      </w:r>
+      <w:r>
+        <w:rPr>
+          <w:rFonts w:ascii="TH SarabunPSK" w:hAnsi="TH SarabunPSK" w:cs="TH SarabunPSK" w:hint="cs"/>
+          <w:sz w:val="32"/>
+          <w:szCs w:val="32"/>
+          <w:cs/>
+        </w:rPr>
+        <w:t>จะนำค่าอินพุตที่ได้มาแปลงค่าจากหน่วยความจริงให้กลายเป็นหน่วยของ</w:t>
+      </w:r>
+      <w:proofErr w:type="spellStart"/>
+      <w:r>
+        <w:rPr>
+          <w:rFonts w:ascii="TH SarabunPSK" w:hAnsi="TH SarabunPSK" w:cs="TH SarabunPSK" w:hint="cs"/>
+          <w:sz w:val="32"/>
+          <w:szCs w:val="32"/>
+          <w:cs/>
+        </w:rPr>
+        <w:t>ฟัซ</w:t>
+      </w:r>
+      <w:proofErr w:type="spellEnd"/>
+      <w:r>
+        <w:rPr>
+          <w:rFonts w:ascii="TH SarabunPSK" w:hAnsi="TH SarabunPSK" w:cs="TH SarabunPSK" w:hint="cs"/>
+          <w:sz w:val="32"/>
+          <w:szCs w:val="32"/>
+          <w:cs/>
+        </w:rPr>
+        <w:t>ซี่ซึ่งก็คือค่าความเป็นสมาชิก</w:t>
+      </w:r>
+      <w:r>
+        <w:rPr>
+          <w:rFonts w:ascii="TH SarabunPSK" w:eastAsiaTheme="minorEastAsia" w:hAnsi="TH SarabunPSK" w:cs="TH SarabunPSK" w:hint="cs"/>
+          <w:sz w:val="32"/>
+          <w:szCs w:val="32"/>
+          <w:cs/>
+        </w:rPr>
+        <w:t>โดย</w:t>
+      </w:r>
+      <w:r>
+        <w:rPr>
+          <w:rFonts w:ascii="TH SarabunPSK" w:hAnsi="TH SarabunPSK" w:cs="TH SarabunPSK" w:hint="cs"/>
+          <w:sz w:val="32"/>
+          <w:szCs w:val="32"/>
+          <w:cs/>
+        </w:rPr>
+        <w:t>กำหนดค่าความเป็นสมาชิกของอินพุตที่ 1 ใช้</w:t>
+      </w:r>
+      <w:proofErr w:type="spellStart"/>
+      <w:r>
+        <w:rPr>
+          <w:rFonts w:ascii="TH SarabunPSK" w:hAnsi="TH SarabunPSK" w:cs="TH SarabunPSK" w:hint="cs"/>
+          <w:sz w:val="32"/>
+          <w:szCs w:val="32"/>
+          <w:cs/>
+        </w:rPr>
+        <w:t>ฟั</w:t>
+      </w:r>
+      <w:proofErr w:type="spellEnd"/>
+      <w:r>
+        <w:rPr>
+          <w:rFonts w:ascii="TH SarabunPSK" w:hAnsi="TH SarabunPSK" w:cs="TH SarabunPSK" w:hint="cs"/>
+          <w:sz w:val="32"/>
+          <w:szCs w:val="32"/>
+          <w:cs/>
+        </w:rPr>
+        <w:t>งก</w:t>
+      </w:r>
+      <w:proofErr w:type="spellStart"/>
+      <w:r>
+        <w:rPr>
+          <w:rFonts w:ascii="TH SarabunPSK" w:hAnsi="TH SarabunPSK" w:cs="TH SarabunPSK" w:hint="cs"/>
+          <w:sz w:val="32"/>
+          <w:szCs w:val="32"/>
+          <w:cs/>
+        </w:rPr>
+        <w:t>์ชั่น</w:t>
+      </w:r>
+      <w:proofErr w:type="spellEnd"/>
+      <w:r>
+        <w:rPr>
+          <w:rFonts w:ascii="TH SarabunPSK" w:hAnsi="TH SarabunPSK" w:cs="TH SarabunPSK" w:hint="cs"/>
+          <w:sz w:val="32"/>
+          <w:szCs w:val="32"/>
+          <w:cs/>
+        </w:rPr>
+        <w:t xml:space="preserve">สามเหลี่ยม </w:t>
       </w:r>
       <w:r>
         <w:rPr>
@@ -2364,6 +1566,7 @@
           <w:szCs w:val="32"/>
           <w:lang w:val="en-US"/>
         </w:rPr>
+        <w:lastRenderedPageBreak/>
         <w:drawing>
           <wp:inline distT="0" distB="0" distL="0" distR="0" wp14:anchorId="4F7419D7" wp14:editId="4B003C5C">
             <wp:extent cx="3802380" cy="2537386"/>
@@ -2728,57 +1931,25 @@
     </w:p>
     <w:p>
       <w:pPr>
-        <w:ind w:left="720"/>
-        <w:rPr>
-          <w:rFonts w:ascii="TH SarabunPSK" w:hAnsi="TH SarabunPSK" w:cs="TH SarabunPSK"/>
-          <w:sz w:val="32"/>
-          <w:szCs w:val="32"/>
-          <w:lang w:val="en-US"/>
-        </w:rPr>
-      </w:pPr>
-    </w:p>
-    <w:p>
-      <w:pPr>
-        <w:pStyle w:val="2"/>
-        <w:numPr>
-          <w:ilvl w:val="0"/>
-          <w:numId w:val="5"/>
-        </w:numPr>
-        <w:rPr>
-          <w:rFonts w:ascii="TH SarabunPSK" w:hAnsi="TH SarabunPSK" w:cs="TH SarabunPSK"/>
-          <w:b/>
-          <w:bCs/>
-          <w:color w:val="auto"/>
-          <w:sz w:val="32"/>
-          <w:szCs w:val="32"/>
-        </w:rPr>
-      </w:pPr>
-      <w:bookmarkStart w:id="7" w:name="_Toc56339448"/>
-      <w:r>
-        <w:rPr>
-          <w:rFonts w:ascii="TH SarabunPSK" w:hAnsi="TH SarabunPSK" w:cs="TH SarabunPSK" w:hint="cs"/>
-          <w:b/>
-          <w:bCs/>
-          <w:color w:val="auto"/>
-          <w:sz w:val="32"/>
-          <w:szCs w:val="32"/>
-          <w:lang w:val="en-US"/>
-        </w:rPr>
-        <w:t>Inference</w:t>
-      </w:r>
-      <w:bookmarkEnd w:id="7"/>
-    </w:p>
-    <w:p>
-      <w:pPr>
-        <w:ind w:left="360" w:firstLine="360"/>
-        <w:rPr>
-          <w:rFonts w:ascii="TH SarabunPSK" w:hAnsi="TH SarabunPSK" w:cs="TH SarabunPSK"/>
-          <w:sz w:val="32"/>
-          <w:szCs w:val="32"/>
-          <w:cs/>
-          <w:lang w:val="en-US"/>
-        </w:rPr>
-      </w:pPr>
+        <w:ind w:firstLine="720"/>
+        <w:rPr>
+          <w:rFonts w:ascii="TH SarabunPSK" w:hAnsi="TH SarabunPSK" w:cs="TH SarabunPSK"/>
+          <w:sz w:val="32"/>
+          <w:szCs w:val="32"/>
+          <w:cs/>
+          <w:lang w:val="en-US"/>
+        </w:rPr>
+      </w:pPr>
+      <w:r>
+        <w:rPr>
+          <w:rFonts w:ascii="TH SarabunPSK" w:hAnsi="TH SarabunPSK" w:cs="TH SarabunPSK" w:hint="cs"/>
+          <w:sz w:val="32"/>
+          <w:szCs w:val="32"/>
+          <w:cs/>
+          <w:lang w:val="en-US"/>
+        </w:rPr>
+        <w:t>จากนั้น</w:t>
+      </w:r>
       <w:r>
         <w:rPr>
           <w:rFonts w:ascii="TH SarabunPSK" w:hAnsi="TH SarabunPSK" w:cs="TH SarabunPSK" w:hint="cs"/>
@@ -2957,6 +2128,7 @@
         <w:tc>
           <w:tcPr>
             <w:tcW w:w="2337" w:type="dxa"/>
+            <w:shd w:val="clear" w:color="auto" w:fill="auto"/>
           </w:tcPr>
           <w:p>
             <w:pPr>
@@ -2982,7 +2154,7 @@
         <w:tc>
           <w:tcPr>
             <w:tcW w:w="2337" w:type="dxa"/>
-            <w:shd w:val="clear" w:color="auto" w:fill="E7E6E6" w:themeFill="background2"/>
+            <w:shd w:val="clear" w:color="auto" w:fill="auto"/>
           </w:tcPr>
           <w:p>
             <w:pPr>
@@ -3008,7 +2180,7 @@
         <w:tc>
           <w:tcPr>
             <w:tcW w:w="2338" w:type="dxa"/>
-            <w:shd w:val="clear" w:color="auto" w:fill="AEAAAA" w:themeFill="background2" w:themeFillShade="BF"/>
+            <w:shd w:val="clear" w:color="auto" w:fill="auto"/>
           </w:tcPr>
           <w:p>
             <w:pPr>
@@ -3034,7 +2206,7 @@
         <w:tc>
           <w:tcPr>
             <w:tcW w:w="2338" w:type="dxa"/>
-            <w:shd w:val="clear" w:color="auto" w:fill="3B3838" w:themeFill="background2" w:themeFillShade="40"/>
+            <w:shd w:val="clear" w:color="auto" w:fill="auto"/>
           </w:tcPr>
           <w:p>
             <w:pPr>
@@ -3062,7 +2234,7 @@
         <w:tc>
           <w:tcPr>
             <w:tcW w:w="2337" w:type="dxa"/>
-            <w:shd w:val="clear" w:color="auto" w:fill="E7E6E6" w:themeFill="background2"/>
+            <w:shd w:val="clear" w:color="auto" w:fill="auto"/>
           </w:tcPr>
           <w:p>
             <w:pPr>
@@ -3088,7 +2260,7 @@
         <w:tc>
           <w:tcPr>
             <w:tcW w:w="2337" w:type="dxa"/>
-            <w:shd w:val="clear" w:color="auto" w:fill="E2EFD9" w:themeFill="accent6" w:themeFillTint="33"/>
+            <w:shd w:val="clear" w:color="auto" w:fill="auto"/>
           </w:tcPr>
           <w:p>
             <w:pPr>
@@ -3114,7 +2286,7 @@
         <w:tc>
           <w:tcPr>
             <w:tcW w:w="2338" w:type="dxa"/>
-            <w:shd w:val="clear" w:color="auto" w:fill="E2EFD9" w:themeFill="accent6" w:themeFillTint="33"/>
+            <w:shd w:val="clear" w:color="auto" w:fill="auto"/>
           </w:tcPr>
           <w:p>
             <w:pPr>
@@ -3140,7 +2312,7 @@
         <w:tc>
           <w:tcPr>
             <w:tcW w:w="2338" w:type="dxa"/>
-            <w:shd w:val="clear" w:color="auto" w:fill="A8D08D" w:themeFill="accent6" w:themeFillTint="99"/>
+            <w:shd w:val="clear" w:color="auto" w:fill="auto"/>
           </w:tcPr>
           <w:p>
             <w:pPr>
@@ -3168,7 +2340,7 @@
         <w:tc>
           <w:tcPr>
             <w:tcW w:w="2337" w:type="dxa"/>
-            <w:shd w:val="clear" w:color="auto" w:fill="AEAAAA" w:themeFill="background2" w:themeFillShade="BF"/>
+            <w:shd w:val="clear" w:color="auto" w:fill="auto"/>
           </w:tcPr>
           <w:p>
             <w:pPr>
@@ -3194,7 +2366,7 @@
         <w:tc>
           <w:tcPr>
             <w:tcW w:w="2337" w:type="dxa"/>
-            <w:shd w:val="clear" w:color="auto" w:fill="E2EFD9" w:themeFill="accent6" w:themeFillTint="33"/>
+            <w:shd w:val="clear" w:color="auto" w:fill="auto"/>
           </w:tcPr>
           <w:p>
             <w:pPr>
@@ -3220,7 +2392,7 @@
         <w:tc>
           <w:tcPr>
             <w:tcW w:w="2338" w:type="dxa"/>
-            <w:shd w:val="clear" w:color="auto" w:fill="A8D08D" w:themeFill="accent6" w:themeFillTint="99"/>
+            <w:shd w:val="clear" w:color="auto" w:fill="auto"/>
           </w:tcPr>
           <w:p>
             <w:pPr>
@@ -3246,7 +2418,7 @@
         <w:tc>
           <w:tcPr>
             <w:tcW w:w="2338" w:type="dxa"/>
-            <w:shd w:val="clear" w:color="auto" w:fill="538135" w:themeFill="accent6" w:themeFillShade="BF"/>
+            <w:shd w:val="clear" w:color="auto" w:fill="auto"/>
           </w:tcPr>
           <w:p>
             <w:pPr>
@@ -3274,7 +2446,7 @@
         <w:tc>
           <w:tcPr>
             <w:tcW w:w="2337" w:type="dxa"/>
-            <w:shd w:val="clear" w:color="auto" w:fill="3B3838" w:themeFill="background2" w:themeFillShade="40"/>
+            <w:shd w:val="clear" w:color="auto" w:fill="auto"/>
           </w:tcPr>
           <w:p>
             <w:pPr>
@@ -3300,7 +2472,7 @@
         <w:tc>
           <w:tcPr>
             <w:tcW w:w="2337" w:type="dxa"/>
-            <w:shd w:val="clear" w:color="auto" w:fill="A8D08D" w:themeFill="accent6" w:themeFillTint="99"/>
+            <w:shd w:val="clear" w:color="auto" w:fill="auto"/>
           </w:tcPr>
           <w:p>
             <w:pPr>
@@ -3326,7 +2498,7 @@
         <w:tc>
           <w:tcPr>
             <w:tcW w:w="2338" w:type="dxa"/>
-            <w:shd w:val="clear" w:color="auto" w:fill="538135" w:themeFill="accent6" w:themeFillShade="BF"/>
+            <w:shd w:val="clear" w:color="auto" w:fill="auto"/>
           </w:tcPr>
           <w:p>
             <w:pPr>
@@ -3352,7 +2524,7 @@
         <w:tc>
           <w:tcPr>
             <w:tcW w:w="2338" w:type="dxa"/>
-            <w:shd w:val="clear" w:color="auto" w:fill="538135" w:themeFill="accent6" w:themeFillShade="BF"/>
+            <w:shd w:val="clear" w:color="auto" w:fill="auto"/>
           </w:tcPr>
           <w:p>
             <w:pPr>
@@ -3462,10 +2634,10 @@
           <w:rFonts w:ascii="TH SarabunPSK" w:hAnsi="TH SarabunPSK" w:cs="TH SarabunPSK"/>
           <w:sz w:val="32"/>
           <w:szCs w:val="32"/>
-          <w:cs/>
-          <w:lang w:val="en-US"/>
-        </w:rPr>
-      </w:pPr>
+          <w:lang w:val="en-US"/>
+        </w:rPr>
+      </w:pPr>
+      <w:proofErr w:type="gramStart"/>
       <w:r>
         <w:rPr>
           <w:rFonts w:ascii="TH SarabunPSK" w:hAnsi="TH SarabunPSK" w:cs="TH SarabunPSK"/>
@@ -3480,40 +2652,30 @@
           <w:rFonts w:ascii="TH SarabunPSK" w:hAnsi="TH SarabunPSK" w:cs="TH SarabunPSK"/>
           <w:sz w:val="32"/>
           <w:szCs w:val="32"/>
-          <w:cs/>
-          <w:lang w:val="en-US"/>
-        </w:rPr>
-        <w:tab/>
-      </w:r>
-      <w:r>
-        <w:rPr>
-          <w:rFonts w:ascii="TH SarabunPSK" w:hAnsi="TH SarabunPSK" w:cs="TH SarabunPSK" w:hint="cs"/>
-          <w:sz w:val="32"/>
-          <w:szCs w:val="32"/>
-          <w:cs/>
-          <w:lang w:val="en-US"/>
-        </w:rPr>
-        <w:t>คือ</w:t>
-      </w:r>
-      <w:r>
-        <w:rPr>
-          <w:rFonts w:ascii="TH SarabunPSK" w:hAnsi="TH SarabunPSK" w:cs="TH SarabunPSK"/>
-          <w:sz w:val="32"/>
-          <w:szCs w:val="32"/>
-          <w:cs/>
-          <w:lang w:val="en-US"/>
-        </w:rPr>
-        <w:tab/>
-      </w:r>
-      <w:r>
-        <w:rPr>
-          <w:rFonts w:ascii="TH SarabunPSK" w:hAnsi="TH SarabunPSK" w:cs="TH SarabunPSK" w:hint="cs"/>
-          <w:sz w:val="32"/>
-          <w:szCs w:val="32"/>
-          <w:cs/>
-          <w:lang w:val="en-US"/>
-        </w:rPr>
-        <w:t>โอกาสฝนตก 0</w:t>
+          <w:lang w:val="en-US"/>
+        </w:rPr>
+        <w:t xml:space="preserve"> </w:t>
+      </w:r>
+      <w:r>
+        <w:rPr>
+          <w:rFonts w:ascii="TH SarabunPSK" w:hAnsi="TH SarabunPSK" w:cs="TH SarabunPSK" w:hint="cs"/>
+          <w:sz w:val="32"/>
+          <w:szCs w:val="32"/>
+          <w:cs/>
+          <w:lang w:val="en-US"/>
+        </w:rPr>
+        <w:t>คือโอกาสฝนตก</w:t>
+      </w:r>
+      <w:proofErr w:type="gramEnd"/>
+      <w:r>
+        <w:rPr>
+          <w:rFonts w:ascii="TH SarabunPSK" w:hAnsi="TH SarabunPSK" w:cs="TH SarabunPSK" w:hint="cs"/>
+          <w:sz w:val="32"/>
+          <w:szCs w:val="32"/>
+          <w:cs/>
+          <w:lang w:val="en-US"/>
+        </w:rPr>
+        <w:t xml:space="preserve"> 0</w:t>
       </w:r>
       <w:r>
         <w:rPr>
@@ -3524,17 +2686,15 @@
         </w:rPr>
         <w:t>%</w:t>
       </w:r>
-    </w:p>
-    <w:p>
-      <w:pPr>
-        <w:ind w:left="360"/>
-        <w:rPr>
-          <w:rFonts w:ascii="TH SarabunPSK" w:hAnsi="TH SarabunPSK" w:cs="TH SarabunPSK"/>
-          <w:sz w:val="32"/>
-          <w:szCs w:val="32"/>
-          <w:lang w:val="en-US"/>
-        </w:rPr>
-      </w:pPr>
+      <w:r>
+        <w:rPr>
+          <w:rFonts w:ascii="TH SarabunPSK" w:hAnsi="TH SarabunPSK" w:cs="TH SarabunPSK"/>
+          <w:sz w:val="32"/>
+          <w:szCs w:val="32"/>
+          <w:lang w:val="en-US"/>
+        </w:rPr>
+        <w:t xml:space="preserve">  </w:t>
+      </w:r>
       <w:r>
         <w:rPr>
           <w:rFonts w:ascii="TH SarabunPSK" w:hAnsi="TH SarabunPSK" w:cs="TH SarabunPSK"/>
@@ -3549,39 +2709,19 @@
           <w:rFonts w:ascii="TH SarabunPSK" w:hAnsi="TH SarabunPSK" w:cs="TH SarabunPSK"/>
           <w:sz w:val="32"/>
           <w:szCs w:val="32"/>
-          <w:cs/>
-          <w:lang w:val="en-US"/>
-        </w:rPr>
-        <w:tab/>
-      </w:r>
-      <w:r>
-        <w:rPr>
-          <w:rFonts w:ascii="TH SarabunPSK" w:hAnsi="TH SarabunPSK" w:cs="TH SarabunPSK" w:hint="cs"/>
-          <w:sz w:val="32"/>
-          <w:szCs w:val="32"/>
-          <w:cs/>
-          <w:lang w:val="en-US"/>
-        </w:rPr>
-        <w:t>คือ</w:t>
-      </w:r>
-      <w:r>
-        <w:rPr>
-          <w:rFonts w:ascii="TH SarabunPSK" w:hAnsi="TH SarabunPSK" w:cs="TH SarabunPSK"/>
-          <w:sz w:val="32"/>
-          <w:szCs w:val="32"/>
-          <w:lang w:val="en-US"/>
-        </w:rPr>
-        <w:tab/>
-      </w:r>
-      <w:r>
-        <w:rPr>
-          <w:rFonts w:ascii="TH SarabunPSK" w:hAnsi="TH SarabunPSK" w:cs="TH SarabunPSK" w:hint="cs"/>
-          <w:sz w:val="32"/>
-          <w:szCs w:val="32"/>
-          <w:cs/>
-          <w:lang w:val="en-US"/>
-        </w:rPr>
-        <w:t xml:space="preserve">โอกาสฝนตก </w:t>
+          <w:lang w:val="en-US"/>
+        </w:rPr>
+        <w:t xml:space="preserve"> </w:t>
+      </w:r>
+      <w:r>
+        <w:rPr>
+          <w:rFonts w:ascii="TH SarabunPSK" w:hAnsi="TH SarabunPSK" w:cs="TH SarabunPSK" w:hint="cs"/>
+          <w:sz w:val="32"/>
+          <w:szCs w:val="32"/>
+          <w:cs/>
+          <w:lang w:val="en-US"/>
+        </w:rPr>
+        <w:t xml:space="preserve">คือโอกาสฝนตก </w:t>
       </w:r>
       <w:r>
         <w:rPr>
@@ -3611,17 +2751,15 @@
         </w:rPr>
         <w:t>%</w:t>
       </w:r>
-    </w:p>
-    <w:p>
-      <w:pPr>
-        <w:ind w:left="360"/>
-        <w:rPr>
-          <w:rFonts w:ascii="TH SarabunPSK" w:hAnsi="TH SarabunPSK" w:cs="TH SarabunPSK"/>
-          <w:sz w:val="32"/>
-          <w:szCs w:val="32"/>
-          <w:lang w:val="en-US"/>
-        </w:rPr>
-      </w:pPr>
+      <w:r>
+        <w:rPr>
+          <w:rFonts w:ascii="TH SarabunPSK" w:hAnsi="TH SarabunPSK" w:cs="TH SarabunPSK"/>
+          <w:sz w:val="32"/>
+          <w:szCs w:val="32"/>
+          <w:lang w:val="en-US"/>
+        </w:rPr>
+        <w:t xml:space="preserve">  </w:t>
+      </w:r>
       <w:r>
         <w:rPr>
           <w:rFonts w:ascii="TH SarabunPSK" w:hAnsi="TH SarabunPSK" w:cs="TH SarabunPSK"/>
@@ -3636,39 +2774,19 @@
           <w:rFonts w:ascii="TH SarabunPSK" w:hAnsi="TH SarabunPSK" w:cs="TH SarabunPSK"/>
           <w:sz w:val="32"/>
           <w:szCs w:val="32"/>
-          <w:cs/>
-          <w:lang w:val="en-US"/>
-        </w:rPr>
-        <w:tab/>
-      </w:r>
-      <w:r>
-        <w:rPr>
-          <w:rFonts w:ascii="TH SarabunPSK" w:hAnsi="TH SarabunPSK" w:cs="TH SarabunPSK" w:hint="cs"/>
-          <w:sz w:val="32"/>
-          <w:szCs w:val="32"/>
-          <w:cs/>
-          <w:lang w:val="en-US"/>
-        </w:rPr>
-        <w:t>คือ</w:t>
-      </w:r>
-      <w:r>
-        <w:rPr>
-          <w:rFonts w:ascii="TH SarabunPSK" w:hAnsi="TH SarabunPSK" w:cs="TH SarabunPSK"/>
-          <w:sz w:val="32"/>
-          <w:szCs w:val="32"/>
-          <w:lang w:val="en-US"/>
-        </w:rPr>
-        <w:tab/>
-      </w:r>
-      <w:r>
-        <w:rPr>
-          <w:rFonts w:ascii="TH SarabunPSK" w:hAnsi="TH SarabunPSK" w:cs="TH SarabunPSK" w:hint="cs"/>
-          <w:sz w:val="32"/>
-          <w:szCs w:val="32"/>
-          <w:cs/>
-          <w:lang w:val="en-US"/>
-        </w:rPr>
-        <w:t>โอกาสฝนตก 100</w:t>
+          <w:lang w:val="en-US"/>
+        </w:rPr>
+        <w:t xml:space="preserve"> </w:t>
+      </w:r>
+      <w:r>
+        <w:rPr>
+          <w:rFonts w:ascii="TH SarabunPSK" w:hAnsi="TH SarabunPSK" w:cs="TH SarabunPSK" w:hint="cs"/>
+          <w:sz w:val="32"/>
+          <w:szCs w:val="32"/>
+          <w:cs/>
+          <w:lang w:val="en-US"/>
+        </w:rPr>
+        <w:t>คือโอกาสฝนตก 100</w:t>
       </w:r>
       <w:r>
         <w:rPr>
@@ -3682,383 +2800,158 @@
     </w:p>
     <w:p>
       <w:pPr>
-        <w:ind w:left="360"/>
-        <w:rPr>
-          <w:rFonts w:ascii="TH SarabunPSK" w:hAnsi="TH SarabunPSK" w:cs="TH SarabunPSK"/>
-          <w:sz w:val="32"/>
-          <w:szCs w:val="32"/>
-          <w:lang w:val="en-US"/>
-        </w:rPr>
-      </w:pPr>
-    </w:p>
-    <w:p>
-      <w:pPr>
-        <w:pStyle w:val="2"/>
-        <w:numPr>
-          <w:ilvl w:val="0"/>
-          <w:numId w:val="5"/>
-        </w:numPr>
+        <w:ind w:firstLine="360"/>
+        <w:rPr>
+          <w:rFonts w:ascii="TH SarabunPSK" w:eastAsiaTheme="minorEastAsia" w:hAnsi="TH SarabunPSK" w:cs="TH SarabunPSK"/>
+          <w:sz w:val="32"/>
+          <w:szCs w:val="32"/>
+        </w:rPr>
+      </w:pPr>
+      <w:r>
+        <w:rPr>
+          <w:rFonts w:ascii="TH SarabunPSK" w:hAnsi="TH SarabunPSK" w:cs="TH SarabunPSK" w:hint="cs"/>
+          <w:sz w:val="32"/>
+          <w:szCs w:val="32"/>
+          <w:cs/>
+        </w:rPr>
+        <w:t>จากนั้นทำการ</w:t>
+      </w:r>
+      <w:r>
+        <w:rPr>
+          <w:rFonts w:ascii="TH SarabunPSK" w:hAnsi="TH SarabunPSK" w:cs="TH SarabunPSK" w:hint="cs"/>
+          <w:sz w:val="32"/>
+          <w:szCs w:val="32"/>
+          <w:cs/>
+        </w:rPr>
+        <w:t>แปลงจากค่าเอาต์พุตที่เป็น</w:t>
+      </w:r>
+      <w:proofErr w:type="spellStart"/>
+      <w:r>
+        <w:rPr>
+          <w:rFonts w:ascii="TH SarabunPSK" w:hAnsi="TH SarabunPSK" w:cs="TH SarabunPSK" w:hint="cs"/>
+          <w:sz w:val="32"/>
+          <w:szCs w:val="32"/>
+          <w:cs/>
+        </w:rPr>
+        <w:t>ฟัซ</w:t>
+      </w:r>
+      <w:proofErr w:type="spellEnd"/>
+      <w:r>
+        <w:rPr>
+          <w:rFonts w:ascii="TH SarabunPSK" w:hAnsi="TH SarabunPSK" w:cs="TH SarabunPSK" w:hint="cs"/>
+          <w:sz w:val="32"/>
+          <w:szCs w:val="32"/>
+          <w:cs/>
+        </w:rPr>
+        <w:t>ซี่ให้เป็นค่าปกติโดย</w:t>
+      </w:r>
+      <w:r>
+        <w:rPr>
+          <w:rFonts w:ascii="TH SarabunPSK" w:eastAsiaTheme="minorEastAsia" w:hAnsi="TH SarabunPSK" w:cs="TH SarabunPSK" w:hint="cs"/>
+          <w:sz w:val="32"/>
+          <w:szCs w:val="32"/>
+          <w:cs/>
+        </w:rPr>
+        <w:t xml:space="preserve">เลือกค่าสูงสุด หรือสรุปหาเหตุผลจากหลายๆ เซตมาเพียงค่าเดียว </w:t>
+      </w:r>
+      <w:r>
+        <w:rPr>
+          <w:rFonts w:ascii="TH SarabunPSK" w:hAnsi="TH SarabunPSK" w:cs="TH SarabunPSK" w:hint="cs"/>
+          <w:sz w:val="32"/>
+          <w:szCs w:val="32"/>
+          <w:cs/>
+        </w:rPr>
+        <w:t>เอาต์พุตที่ได้ออกมาก็จะเป็นโอกาสที่จะเกิดฝนตกเป็น</w:t>
+      </w:r>
+      <w:proofErr w:type="spellStart"/>
+      <w:r>
+        <w:rPr>
+          <w:rFonts w:ascii="TH SarabunPSK" w:hAnsi="TH SarabunPSK" w:cs="TH SarabunPSK" w:hint="cs"/>
+          <w:sz w:val="32"/>
+          <w:szCs w:val="32"/>
+          <w:cs/>
+        </w:rPr>
+        <w:t>เปอร์</w:t>
+      </w:r>
+      <w:proofErr w:type="spellEnd"/>
+      <w:r>
+        <w:rPr>
+          <w:rFonts w:ascii="TH SarabunPSK" w:hAnsi="TH SarabunPSK" w:cs="TH SarabunPSK" w:hint="cs"/>
+          <w:sz w:val="32"/>
+          <w:szCs w:val="32"/>
+          <w:cs/>
+        </w:rPr>
+        <w:t>เซ็นนั่นเอง</w:t>
+      </w:r>
+    </w:p>
+    <w:p>
+      <w:pPr>
+        <w:ind w:left="360" w:firstLine="360"/>
+        <w:rPr>
+          <w:rFonts w:ascii="TH SarabunPSK" w:hAnsi="TH SarabunPSK" w:cs="TH SarabunPSK"/>
+          <w:sz w:val="32"/>
+          <w:szCs w:val="32"/>
+        </w:rPr>
+      </w:pPr>
+    </w:p>
+    <w:p>
+      <w:pPr>
+        <w:ind w:left="360" w:firstLine="360"/>
+        <w:rPr>
+          <w:rFonts w:ascii="TH SarabunPSK" w:hAnsi="TH SarabunPSK" w:cs="TH SarabunPSK"/>
+          <w:sz w:val="32"/>
+          <w:szCs w:val="32"/>
+        </w:rPr>
+      </w:pPr>
+    </w:p>
+    <w:p>
+      <w:pPr>
+        <w:ind w:left="360" w:firstLine="360"/>
+        <w:rPr>
+          <w:rFonts w:ascii="TH SarabunPSK" w:hAnsi="TH SarabunPSK" w:cs="TH SarabunPSK"/>
+          <w:sz w:val="32"/>
+          <w:szCs w:val="32"/>
+        </w:rPr>
+      </w:pPr>
+    </w:p>
+    <w:p>
+      <w:pPr>
+        <w:rPr>
+          <w:rFonts w:ascii="TH SarabunPSK" w:hAnsi="TH SarabunPSK" w:cs="TH SarabunPSK"/>
+          <w:sz w:val="32"/>
+          <w:szCs w:val="32"/>
+        </w:rPr>
+      </w:pPr>
+    </w:p>
+    <w:p>
+      <w:pPr>
+        <w:rPr>
+          <w:rFonts w:ascii="TH SarabunPSK" w:eastAsia="Angsana New" w:hAnsi="TH SarabunPSK" w:cs="TH SarabunPSK" w:hint="cs"/>
+          <w:b/>
+          <w:sz w:val="32"/>
+          <w:szCs w:val="32"/>
+        </w:rPr>
+      </w:pPr>
+    </w:p>
+    <w:p>
+      <w:pPr>
+        <w:pStyle w:val="1"/>
+        <w:jc w:val="center"/>
         <w:rPr>
           <w:rFonts w:ascii="TH SarabunPSK" w:hAnsi="TH SarabunPSK" w:cs="TH SarabunPSK"/>
           <w:b/>
           <w:bCs/>
-          <w:color w:val="auto"/>
-          <w:sz w:val="32"/>
-          <w:szCs w:val="32"/>
-        </w:rPr>
-      </w:pPr>
-      <w:bookmarkStart w:id="8" w:name="_Toc56339449"/>
+          <w:sz w:val="32"/>
+          <w:szCs w:val="32"/>
+        </w:rPr>
+      </w:pPr>
+      <w:bookmarkStart w:id="4" w:name="_Toc56427404"/>
+      <w:proofErr w:type="spellStart"/>
       <w:r>
         <w:rPr>
           <w:rFonts w:ascii="TH SarabunPSK" w:hAnsi="TH SarabunPSK" w:cs="TH SarabunPSK" w:hint="cs"/>
           <w:b/>
           <w:bCs/>
-          <w:color w:val="auto"/>
-          <w:sz w:val="32"/>
-          <w:szCs w:val="32"/>
-          <w:lang w:val="en-US"/>
-        </w:rPr>
-        <w:t>Defuzzification</w:t>
-      </w:r>
-      <w:bookmarkEnd w:id="8"/>
-    </w:p>
-    <w:p>
-      <w:pPr>
-        <w:ind w:left="360" w:firstLine="360"/>
-        <w:rPr>
-          <w:rFonts w:ascii="TH SarabunPSK" w:eastAsiaTheme="minorEastAsia" w:hAnsi="TH SarabunPSK" w:cs="TH SarabunPSK"/>
-          <w:sz w:val="32"/>
-          <w:szCs w:val="32"/>
-        </w:rPr>
-      </w:pPr>
-      <w:r>
-        <w:rPr>
-          <w:rFonts w:ascii="TH SarabunPSK" w:hAnsi="TH SarabunPSK" w:cs="TH SarabunPSK" w:hint="cs"/>
-          <w:sz w:val="32"/>
-          <w:szCs w:val="32"/>
-          <w:cs/>
-        </w:rPr>
-        <w:t>เป็นการแปลงจากค่าเอาต์พุตที่เป็นฟัซซี่ให้เป็นค่าปกติโดย</w:t>
-      </w:r>
-      <w:r>
-        <w:rPr>
-          <w:rFonts w:ascii="TH SarabunPSK" w:eastAsiaTheme="minorEastAsia" w:hAnsi="TH SarabunPSK" w:cs="TH SarabunPSK" w:hint="cs"/>
-          <w:sz w:val="32"/>
-          <w:szCs w:val="32"/>
-          <w:cs/>
-        </w:rPr>
-        <w:t xml:space="preserve">เลือกค่าสูงสุด หรือสรุปหาเหตุผลจากหลายๆ เซตมาเพียงค่าเดียว </w:t>
-      </w:r>
-    </w:p>
-    <w:p>
-      <w:pPr>
-        <w:ind w:left="360" w:firstLine="360"/>
-        <w:rPr>
-          <w:rFonts w:ascii="TH SarabunPSK" w:eastAsiaTheme="minorEastAsia" w:hAnsi="TH SarabunPSK" w:cs="TH SarabunPSK"/>
-          <w:sz w:val="32"/>
-          <w:szCs w:val="32"/>
-        </w:rPr>
-      </w:pPr>
-    </w:p>
-    <w:p>
-      <w:pPr>
-        <w:pStyle w:val="2"/>
-        <w:numPr>
-          <w:ilvl w:val="0"/>
-          <w:numId w:val="5"/>
-        </w:numPr>
-        <w:rPr>
-          <w:rFonts w:ascii="TH SarabunPSK" w:hAnsi="TH SarabunPSK" w:cs="TH SarabunPSK"/>
-          <w:b/>
-          <w:bCs/>
-          <w:color w:val="auto"/>
-          <w:sz w:val="32"/>
-          <w:szCs w:val="32"/>
-        </w:rPr>
-      </w:pPr>
-      <w:bookmarkStart w:id="9" w:name="_Toc56339450"/>
-      <w:r>
-        <w:rPr>
-          <w:rFonts w:ascii="TH SarabunPSK" w:hAnsi="TH SarabunPSK" w:cs="TH SarabunPSK" w:hint="cs"/>
-          <w:b/>
-          <w:bCs/>
-          <w:color w:val="auto"/>
-          <w:sz w:val="32"/>
-          <w:szCs w:val="32"/>
-          <w:lang w:val="en-US"/>
-        </w:rPr>
-        <w:t>Outputs</w:t>
-      </w:r>
-      <w:bookmarkEnd w:id="9"/>
-    </w:p>
-    <w:p>
-      <w:pPr>
-        <w:ind w:left="360" w:firstLine="360"/>
-        <w:rPr>
-          <w:rFonts w:ascii="TH SarabunPSK" w:hAnsi="TH SarabunPSK" w:cs="TH SarabunPSK"/>
-          <w:sz w:val="32"/>
-          <w:szCs w:val="32"/>
-        </w:rPr>
-      </w:pPr>
-      <w:r>
-        <w:rPr>
-          <w:rFonts w:ascii="TH SarabunPSK" w:hAnsi="TH SarabunPSK" w:cs="TH SarabunPSK" w:hint="cs"/>
-          <w:sz w:val="32"/>
-          <w:szCs w:val="32"/>
-          <w:cs/>
-        </w:rPr>
-        <w:t>เอาต์พุตที่ได้ออกมาก็จะเป็นโอกาสที่จะเกิดฝนตกเป็นเปอร์เซ็นนั่นเอง</w:t>
-      </w:r>
-    </w:p>
-    <w:p>
-      <w:pPr>
-        <w:ind w:left="360" w:firstLine="360"/>
-        <w:rPr>
-          <w:rFonts w:ascii="TH SarabunPSK" w:hAnsi="TH SarabunPSK" w:cs="TH SarabunPSK"/>
-          <w:sz w:val="32"/>
-          <w:szCs w:val="32"/>
-        </w:rPr>
-      </w:pPr>
-    </w:p>
-    <w:p>
-      <w:pPr>
-        <w:ind w:left="360" w:firstLine="360"/>
-        <w:rPr>
-          <w:rFonts w:ascii="TH SarabunPSK" w:hAnsi="TH SarabunPSK" w:cs="TH SarabunPSK"/>
-          <w:sz w:val="32"/>
-          <w:szCs w:val="32"/>
-        </w:rPr>
-      </w:pPr>
-    </w:p>
-    <w:p>
-      <w:pPr>
-        <w:ind w:left="360" w:firstLine="360"/>
-        <w:rPr>
-          <w:rFonts w:ascii="TH SarabunPSK" w:hAnsi="TH SarabunPSK" w:cs="TH SarabunPSK"/>
-          <w:sz w:val="32"/>
-          <w:szCs w:val="32"/>
-        </w:rPr>
-      </w:pPr>
-    </w:p>
-    <w:p>
-      <w:pPr>
-        <w:ind w:left="360" w:firstLine="360"/>
-        <w:rPr>
-          <w:rFonts w:ascii="TH SarabunPSK" w:hAnsi="TH SarabunPSK" w:cs="TH SarabunPSK"/>
-          <w:sz w:val="32"/>
-          <w:szCs w:val="32"/>
-        </w:rPr>
-      </w:pPr>
-    </w:p>
-    <w:p>
-      <w:pPr>
-        <w:ind w:left="360" w:firstLine="360"/>
-        <w:rPr>
-          <w:rFonts w:ascii="TH SarabunPSK" w:hAnsi="TH SarabunPSK" w:cs="TH SarabunPSK"/>
-          <w:sz w:val="32"/>
-          <w:szCs w:val="32"/>
-        </w:rPr>
-      </w:pPr>
-    </w:p>
-    <w:p>
-      <w:pPr>
-        <w:ind w:left="360" w:firstLine="360"/>
-        <w:rPr>
-          <w:rFonts w:ascii="TH SarabunPSK" w:hAnsi="TH SarabunPSK" w:cs="TH SarabunPSK"/>
-          <w:sz w:val="32"/>
-          <w:szCs w:val="32"/>
-        </w:rPr>
-      </w:pPr>
-    </w:p>
-    <w:p>
-      <w:pPr>
-        <w:ind w:left="360" w:firstLine="360"/>
-        <w:rPr>
-          <w:rFonts w:ascii="TH SarabunPSK" w:hAnsi="TH SarabunPSK" w:cs="TH SarabunPSK"/>
-          <w:sz w:val="32"/>
-          <w:szCs w:val="32"/>
-        </w:rPr>
-      </w:pPr>
-    </w:p>
-    <w:p>
-      <w:pPr>
-        <w:ind w:left="360" w:firstLine="360"/>
-        <w:rPr>
-          <w:rFonts w:ascii="TH SarabunPSK" w:hAnsi="TH SarabunPSK" w:cs="TH SarabunPSK"/>
-          <w:sz w:val="32"/>
-          <w:szCs w:val="32"/>
-        </w:rPr>
-      </w:pPr>
-    </w:p>
-    <w:p>
-      <w:pPr>
-        <w:ind w:left="360" w:firstLine="360"/>
-        <w:rPr>
-          <w:rFonts w:ascii="TH SarabunPSK" w:hAnsi="TH SarabunPSK" w:cs="TH SarabunPSK"/>
-          <w:sz w:val="32"/>
-          <w:szCs w:val="32"/>
-        </w:rPr>
-      </w:pPr>
-    </w:p>
-    <w:p>
-      <w:pPr>
-        <w:ind w:left="360" w:firstLine="360"/>
-        <w:rPr>
-          <w:rFonts w:ascii="TH SarabunPSK" w:hAnsi="TH SarabunPSK" w:cs="TH SarabunPSK"/>
-          <w:sz w:val="32"/>
-          <w:szCs w:val="32"/>
-        </w:rPr>
-      </w:pPr>
-    </w:p>
-    <w:p>
-      <w:pPr>
-        <w:ind w:left="360" w:firstLine="360"/>
-        <w:rPr>
-          <w:rFonts w:ascii="TH SarabunPSK" w:hAnsi="TH SarabunPSK" w:cs="TH SarabunPSK"/>
-          <w:sz w:val="32"/>
-          <w:szCs w:val="32"/>
-        </w:rPr>
-      </w:pPr>
-    </w:p>
-    <w:p>
-      <w:pPr>
-        <w:ind w:left="360" w:firstLine="360"/>
-        <w:rPr>
-          <w:rFonts w:ascii="TH SarabunPSK" w:hAnsi="TH SarabunPSK" w:cs="TH SarabunPSK"/>
-          <w:sz w:val="32"/>
-          <w:szCs w:val="32"/>
-        </w:rPr>
-      </w:pPr>
-    </w:p>
-    <w:p>
-      <w:pPr>
-        <w:ind w:left="360" w:firstLine="360"/>
-        <w:rPr>
-          <w:rFonts w:ascii="TH SarabunPSK" w:hAnsi="TH SarabunPSK" w:cs="TH SarabunPSK"/>
-          <w:sz w:val="32"/>
-          <w:szCs w:val="32"/>
-        </w:rPr>
-      </w:pPr>
-    </w:p>
-    <w:p>
-      <w:pPr>
-        <w:ind w:left="360" w:firstLine="360"/>
-        <w:rPr>
-          <w:rFonts w:ascii="TH SarabunPSK" w:hAnsi="TH SarabunPSK" w:cs="TH SarabunPSK"/>
-          <w:sz w:val="32"/>
-          <w:szCs w:val="32"/>
-        </w:rPr>
-      </w:pPr>
-    </w:p>
-    <w:p>
-      <w:pPr>
-        <w:ind w:left="360" w:firstLine="360"/>
-        <w:rPr>
-          <w:rFonts w:ascii="TH SarabunPSK" w:hAnsi="TH SarabunPSK" w:cs="TH SarabunPSK"/>
-          <w:sz w:val="32"/>
-          <w:szCs w:val="32"/>
-        </w:rPr>
-      </w:pPr>
-    </w:p>
-    <w:p>
-      <w:pPr>
-        <w:ind w:left="360" w:firstLine="360"/>
-        <w:rPr>
-          <w:rFonts w:ascii="TH SarabunPSK" w:hAnsi="TH SarabunPSK" w:cs="TH SarabunPSK"/>
-          <w:sz w:val="32"/>
-          <w:szCs w:val="32"/>
-        </w:rPr>
-      </w:pPr>
-    </w:p>
-    <w:p>
-      <w:pPr>
-        <w:ind w:left="360" w:firstLine="360"/>
-        <w:rPr>
-          <w:rFonts w:ascii="TH SarabunPSK" w:hAnsi="TH SarabunPSK" w:cs="TH SarabunPSK"/>
-          <w:sz w:val="32"/>
-          <w:szCs w:val="32"/>
-        </w:rPr>
-      </w:pPr>
-    </w:p>
-    <w:p>
-      <w:pPr>
-        <w:ind w:left="360" w:firstLine="360"/>
-        <w:rPr>
-          <w:rFonts w:ascii="TH SarabunPSK" w:hAnsi="TH SarabunPSK" w:cs="TH SarabunPSK"/>
-          <w:sz w:val="32"/>
-          <w:szCs w:val="32"/>
-        </w:rPr>
-      </w:pPr>
-    </w:p>
-    <w:p>
-      <w:pPr>
-        <w:ind w:left="360" w:firstLine="360"/>
-        <w:rPr>
-          <w:rFonts w:ascii="TH SarabunPSK" w:hAnsi="TH SarabunPSK" w:cs="TH SarabunPSK"/>
-          <w:sz w:val="32"/>
-          <w:szCs w:val="32"/>
-        </w:rPr>
-      </w:pPr>
-    </w:p>
-    <w:p>
-      <w:pPr>
-        <w:ind w:left="360" w:firstLine="360"/>
-        <w:rPr>
-          <w:rFonts w:ascii="TH SarabunPSK" w:hAnsi="TH SarabunPSK" w:cs="TH SarabunPSK"/>
-          <w:sz w:val="32"/>
-          <w:szCs w:val="32"/>
-        </w:rPr>
-      </w:pPr>
-    </w:p>
-    <w:p>
-      <w:pPr>
-        <w:ind w:left="360" w:firstLine="360"/>
-        <w:rPr>
-          <w:rFonts w:ascii="TH SarabunPSK" w:hAnsi="TH SarabunPSK" w:cs="TH SarabunPSK"/>
-          <w:sz w:val="32"/>
-          <w:szCs w:val="32"/>
-        </w:rPr>
-      </w:pPr>
-    </w:p>
-    <w:p>
-      <w:pPr>
-        <w:ind w:left="360" w:firstLine="360"/>
-        <w:rPr>
-          <w:rFonts w:ascii="TH SarabunPSK" w:hAnsi="TH SarabunPSK" w:cs="TH SarabunPSK"/>
-          <w:sz w:val="32"/>
-          <w:szCs w:val="32"/>
-        </w:rPr>
-      </w:pPr>
-    </w:p>
-    <w:p>
-      <w:pPr>
-        <w:rPr>
-          <w:rFonts w:ascii="TH SarabunPSK" w:eastAsia="Angsana New" w:hAnsi="TH SarabunPSK" w:cs="TH SarabunPSK" w:hint="cs"/>
-          <w:b/>
-          <w:sz w:val="32"/>
-          <w:szCs w:val="32"/>
-        </w:rPr>
-      </w:pPr>
-    </w:p>
-    <w:p>
-      <w:pPr>
-        <w:pStyle w:val="1"/>
-        <w:jc w:val="center"/>
-        <w:rPr>
-          <w:rFonts w:ascii="TH SarabunPSK" w:hAnsi="TH SarabunPSK" w:cs="TH SarabunPSK"/>
-          <w:b/>
-          <w:bCs/>
-          <w:sz w:val="32"/>
-          <w:szCs w:val="32"/>
-        </w:rPr>
-      </w:pPr>
-      <w:bookmarkStart w:id="10" w:name="_Toc56339451"/>
-      <w:proofErr w:type="spellStart"/>
-      <w:r>
-        <w:rPr>
-          <w:rFonts w:ascii="TH SarabunPSK" w:hAnsi="TH SarabunPSK" w:cs="TH SarabunPSK" w:hint="cs"/>
-          <w:b/>
-          <w:bCs/>
           <w:sz w:val="32"/>
           <w:szCs w:val="32"/>
           <w:cs/>
@@ -4066,7 +2959,7 @@
         <w:lastRenderedPageBreak/>
         <w:t>Result</w:t>
       </w:r>
-      <w:bookmarkEnd w:id="10"/>
+      <w:bookmarkEnd w:id="4"/>
       <w:proofErr w:type="spellEnd"/>
     </w:p>
     <w:p>
@@ -4177,7 +3070,7 @@
       <w:pPr>
         <w:ind w:firstLine="720"/>
         <w:rPr>
-          <w:rFonts w:ascii="TH SarabunPSK" w:hAnsi="TH SarabunPSK" w:cs="TH SarabunPSK" w:hint="cs"/>
+          <w:rFonts w:ascii="TH SarabunPSK" w:hAnsi="TH SarabunPSK" w:cs="TH SarabunPSK"/>
           <w:sz w:val="32"/>
           <w:szCs w:val="32"/>
           <w:lang w:val="en-US"/>
@@ -4198,6 +3091,7 @@
       <w:r>
         <w:rPr>
           <w:rFonts w:ascii="TH SarabunPSK" w:hAnsi="TH SarabunPSK" w:cs="TH SarabunPSK"/>
+          <w:noProof/>
           <w:sz w:val="32"/>
           <w:szCs w:val="32"/>
           <w:cs/>
@@ -4283,7 +3177,7 @@
         <w:ind w:firstLine="720"/>
         <w:jc w:val="center"/>
         <w:rPr>
-          <w:rFonts w:ascii="TH SarabunPSK" w:hAnsi="TH SarabunPSK" w:cs="TH SarabunPSK" w:hint="cs"/>
+          <w:rFonts w:ascii="TH SarabunPSK" w:hAnsi="TH SarabunPSK" w:cs="TH SarabunPSK"/>
           <w:sz w:val="32"/>
           <w:szCs w:val="32"/>
           <w:lang w:val="en-US"/>
@@ -4295,16 +3189,17 @@
         <w:ind w:firstLine="720"/>
         <w:jc w:val="center"/>
         <w:rPr>
-          <w:rFonts w:ascii="TH SarabunPSK" w:hAnsi="TH SarabunPSK" w:cs="TH SarabunPSK" w:hint="cs"/>
-          <w:sz w:val="32"/>
-          <w:szCs w:val="32"/>
-          <w:cs/>
-          <w:lang w:val="en-US"/>
-        </w:rPr>
-      </w:pPr>
-      <w:r>
-        <w:rPr>
-          <w:rFonts w:ascii="TH SarabunPSK" w:hAnsi="TH SarabunPSK" w:cs="TH SarabunPSK"/>
+          <w:rFonts w:ascii="TH SarabunPSK" w:hAnsi="TH SarabunPSK" w:cs="TH SarabunPSK"/>
+          <w:sz w:val="32"/>
+          <w:szCs w:val="32"/>
+          <w:cs/>
+          <w:lang w:val="en-US"/>
+        </w:rPr>
+      </w:pPr>
+      <w:r>
+        <w:rPr>
+          <w:rFonts w:ascii="TH SarabunPSK" w:hAnsi="TH SarabunPSK" w:cs="TH SarabunPSK"/>
+          <w:noProof/>
           <w:sz w:val="32"/>
           <w:szCs w:val="32"/>
           <w:cs/>
@@ -4353,7 +3248,7 @@
         <w:ind w:left="720"/>
         <w:jc w:val="center"/>
         <w:rPr>
-          <w:rFonts w:ascii="TH SarabunPSK" w:hAnsi="TH SarabunPSK" w:cs="TH SarabunPSK" w:hint="cs"/>
+          <w:rFonts w:ascii="TH SarabunPSK" w:hAnsi="TH SarabunPSK" w:cs="TH SarabunPSK"/>
           <w:i w:val="0"/>
           <w:iCs w:val="0"/>
           <w:color w:val="auto"/>
@@ -4493,7 +3388,7 @@
     <w:p>
       <w:pPr>
         <w:rPr>
-          <w:rFonts w:ascii="TH SarabunPSK" w:hAnsi="TH SarabunPSK" w:cs="TH SarabunPSK" w:hint="cs"/>
+          <w:rFonts w:ascii="TH SarabunPSK" w:hAnsi="TH SarabunPSK" w:cs="TH SarabunPSK"/>
           <w:sz w:val="32"/>
           <w:szCs w:val="32"/>
           <w:lang w:val="en-US"/>
@@ -4528,7 +3423,6 @@
                 <w:lang w:val="en-US"/>
               </w:rPr>
             </w:pPr>
-            <w:proofErr w:type="spellStart"/>
             <w:r>
               <w:rPr>
                 <w:rFonts w:ascii="TH SarabunPSK" w:hAnsi="TH SarabunPSK" w:cs="TH SarabunPSK"/>
@@ -4539,7 +3433,6 @@
               <w:lastRenderedPageBreak/>
               <w:t>Rain_Probability</w:t>
             </w:r>
-            <w:proofErr w:type="spellEnd"/>
           </w:p>
         </w:tc>
         <w:tc>
@@ -4633,7 +3526,6 @@
                 <w:lang w:val="en-US"/>
               </w:rPr>
             </w:pPr>
-            <w:proofErr w:type="spellStart"/>
             <w:r>
               <w:rPr>
                 <w:rFonts w:ascii="TH SarabunPSK" w:hAnsi="TH SarabunPSK" w:cs="TH SarabunPSK"/>
@@ -4641,17 +3533,7 @@
                 <w:szCs w:val="32"/>
                 <w:lang w:val="en-US"/>
               </w:rPr>
-              <w:t>Wind_Speed</w:t>
-            </w:r>
-            <w:proofErr w:type="spellEnd"/>
-            <w:r>
-              <w:rPr>
-                <w:rFonts w:ascii="TH SarabunPSK" w:hAnsi="TH SarabunPSK" w:cs="TH SarabunPSK"/>
-                <w:sz w:val="32"/>
-                <w:szCs w:val="32"/>
-                <w:lang w:val="en-US"/>
-              </w:rPr>
-              <w:t>[‘low’]</w:t>
+              <w:t>Wind_Speed[‘low’]</w:t>
             </w:r>
           </w:p>
         </w:tc>
@@ -4746,7 +3628,6 @@
                 <w:lang w:val="en-US"/>
               </w:rPr>
             </w:pPr>
-            <w:proofErr w:type="spellStart"/>
             <w:r>
               <w:rPr>
                 <w:rFonts w:ascii="TH SarabunPSK" w:hAnsi="TH SarabunPSK" w:cs="TH SarabunPSK"/>
@@ -4754,17 +3635,7 @@
                 <w:szCs w:val="32"/>
                 <w:lang w:val="en-US"/>
               </w:rPr>
-              <w:t>Wind_Speed</w:t>
-            </w:r>
-            <w:proofErr w:type="spellEnd"/>
-            <w:r>
-              <w:rPr>
-                <w:rFonts w:ascii="TH SarabunPSK" w:hAnsi="TH SarabunPSK" w:cs="TH SarabunPSK"/>
-                <w:sz w:val="32"/>
-                <w:szCs w:val="32"/>
-                <w:lang w:val="en-US"/>
-              </w:rPr>
-              <w:t>[‘medium’]</w:t>
+              <w:t>Wind_Speed[‘medium’]</w:t>
             </w:r>
           </w:p>
         </w:tc>
@@ -4860,7 +3731,6 @@
                 <w:lang w:val="en-US"/>
               </w:rPr>
             </w:pPr>
-            <w:proofErr w:type="spellStart"/>
             <w:r>
               <w:rPr>
                 <w:rFonts w:ascii="TH SarabunPSK" w:hAnsi="TH SarabunPSK" w:cs="TH SarabunPSK"/>
@@ -4868,17 +3738,7 @@
                 <w:szCs w:val="32"/>
                 <w:lang w:val="en-US"/>
               </w:rPr>
-              <w:t>Wind_Speed</w:t>
-            </w:r>
-            <w:proofErr w:type="spellEnd"/>
-            <w:r>
-              <w:rPr>
-                <w:rFonts w:ascii="TH SarabunPSK" w:hAnsi="TH SarabunPSK" w:cs="TH SarabunPSK"/>
-                <w:sz w:val="32"/>
-                <w:szCs w:val="32"/>
-                <w:lang w:val="en-US"/>
-              </w:rPr>
-              <w:t>[‘high’]</w:t>
+              <w:t>Wind_Speed[‘high’]</w:t>
             </w:r>
           </w:p>
         </w:tc>
@@ -4962,7 +3822,7 @@
     <w:p>
       <w:pPr>
         <w:rPr>
-          <w:rFonts w:cstheme="minorBidi" w:hint="cs"/>
+          <w:rFonts w:cstheme="minorBidi"/>
           <w:lang w:val="en-US"/>
         </w:rPr>
       </w:pPr>
@@ -5015,7 +3875,6 @@
         </w:rPr>
         <w:t xml:space="preserve">ความเป็นสมาชิกด้วยวิธี </w:t>
       </w:r>
-      <w:proofErr w:type="spellStart"/>
       <w:r>
         <w:rPr>
           <w:rFonts w:ascii="TH SarabunPSK" w:hAnsi="TH SarabunPSK" w:cs="TH SarabunPSK" w:hint="cs"/>
@@ -5024,40 +3883,7 @@
           <w:sz w:val="32"/>
           <w:szCs w:val="32"/>
         </w:rPr>
-        <w:t>max</w:t>
-      </w:r>
-      <w:proofErr w:type="spellEnd"/>
-      <w:r>
-        <w:rPr>
-          <w:rFonts w:ascii="TH SarabunPSK" w:hAnsi="TH SarabunPSK" w:cs="TH SarabunPSK" w:hint="cs"/>
-          <w:b/>
-          <w:bCs/>
-          <w:sz w:val="32"/>
-          <w:szCs w:val="32"/>
-        </w:rPr>
-        <w:t>-</w:t>
-      </w:r>
-      <w:proofErr w:type="spellStart"/>
-      <w:r>
-        <w:rPr>
-          <w:rFonts w:ascii="TH SarabunPSK" w:hAnsi="TH SarabunPSK" w:cs="TH SarabunPSK" w:hint="cs"/>
-          <w:b/>
-          <w:bCs/>
-          <w:sz w:val="32"/>
-          <w:szCs w:val="32"/>
-        </w:rPr>
-        <w:t>min</w:t>
-      </w:r>
-      <w:proofErr w:type="spellEnd"/>
-      <w:r>
-        <w:rPr>
-          <w:rFonts w:ascii="TH SarabunPSK" w:hAnsi="TH SarabunPSK" w:cs="TH SarabunPSK" w:hint="cs"/>
-          <w:b/>
-          <w:bCs/>
-          <w:sz w:val="32"/>
-          <w:szCs w:val="32"/>
-        </w:rPr>
-        <w:t xml:space="preserve"> composition</w:t>
+        <w:t>max-min composition</w:t>
       </w:r>
       <w:r>
         <w:rPr>
@@ -5256,6 +4082,7 @@
       <w:r>
         <w:rPr>
           <w:rFonts w:ascii="TH SarabunPSK" w:hAnsi="TH SarabunPSK" w:cs="TH SarabunPSK"/>
+          <w:noProof/>
           <w:sz w:val="32"/>
           <w:szCs w:val="32"/>
           <w:cs/>
@@ -5307,6 +4134,7 @@
       <w:r>
         <w:rPr>
           <w:rFonts w:ascii="TH SarabunPSK" w:hAnsi="TH SarabunPSK" w:cs="TH SarabunPSK"/>
+          <w:noProof/>
           <w:sz w:val="32"/>
           <w:szCs w:val="32"/>
           <w:cs/>
@@ -5358,6 +4186,7 @@
       <w:r>
         <w:rPr>
           <w:rFonts w:ascii="TH SarabunPSK" w:hAnsi="TH SarabunPSK" w:cs="TH SarabunPSK"/>
+          <w:noProof/>
           <w:sz w:val="32"/>
           <w:szCs w:val="32"/>
           <w:cs/>
@@ -5413,7 +4242,7 @@
         <w:ind w:left="720"/>
         <w:jc w:val="center"/>
         <w:rPr>
-          <w:rFonts w:ascii="TH SarabunPSK" w:hAnsi="TH SarabunPSK" w:cs="TH SarabunPSK" w:hint="cs"/>
+          <w:rFonts w:ascii="TH SarabunPSK" w:hAnsi="TH SarabunPSK" w:cs="TH SarabunPSK"/>
           <w:i w:val="0"/>
           <w:iCs w:val="0"/>
           <w:color w:val="auto"/>
@@ -5481,6 +4310,7 @@
       <w:r>
         <w:rPr>
           <w:rFonts w:ascii="TH SarabunPSK" w:hAnsi="TH SarabunPSK" w:cs="TH SarabunPSK"/>
+          <w:noProof/>
           <w:sz w:val="32"/>
           <w:szCs w:val="32"/>
           <w:cs/>
@@ -5529,7 +4359,7 @@
         <w:ind w:left="720"/>
         <w:jc w:val="center"/>
         <w:rPr>
-          <w:rFonts w:ascii="TH SarabunPSK" w:hAnsi="TH SarabunPSK" w:cs="TH SarabunPSK" w:hint="cs"/>
+          <w:rFonts w:ascii="TH SarabunPSK" w:hAnsi="TH SarabunPSK" w:cs="TH SarabunPSK"/>
           <w:i w:val="0"/>
           <w:iCs w:val="0"/>
           <w:color w:val="auto"/>
@@ -5554,67 +4384,67 @@
       <w:pPr>
         <w:jc w:val="center"/>
         <w:rPr>
-          <w:rFonts w:ascii="TH SarabunPSK" w:hAnsi="TH SarabunPSK" w:cs="TH SarabunPSK" w:hint="cs"/>
-          <w:sz w:val="32"/>
-          <w:szCs w:val="32"/>
-          <w:lang w:val="en-US"/>
-        </w:rPr>
-      </w:pPr>
-    </w:p>
-    <w:p>
-      <w:pPr>
-        <w:rPr>
-          <w:rFonts w:ascii="TH SarabunPSK" w:hAnsi="TH SarabunPSK" w:cs="TH SarabunPSK"/>
-          <w:sz w:val="32"/>
-          <w:szCs w:val="32"/>
-          <w:lang w:val="en-US"/>
-        </w:rPr>
-      </w:pPr>
-    </w:p>
-    <w:p>
-      <w:pPr>
-        <w:rPr>
-          <w:rFonts w:ascii="TH SarabunPSK" w:hAnsi="TH SarabunPSK" w:cs="TH SarabunPSK"/>
-          <w:sz w:val="32"/>
-          <w:szCs w:val="32"/>
-          <w:lang w:val="en-US"/>
-        </w:rPr>
-      </w:pPr>
-    </w:p>
-    <w:p>
-      <w:pPr>
-        <w:rPr>
-          <w:rFonts w:ascii="TH SarabunPSK" w:hAnsi="TH SarabunPSK" w:cs="TH SarabunPSK"/>
-          <w:sz w:val="32"/>
-          <w:szCs w:val="32"/>
-          <w:lang w:val="en-US"/>
-        </w:rPr>
-      </w:pPr>
-    </w:p>
-    <w:p>
-      <w:pPr>
-        <w:rPr>
-          <w:rFonts w:ascii="TH SarabunPSK" w:hAnsi="TH SarabunPSK" w:cs="TH SarabunPSK"/>
-          <w:sz w:val="32"/>
-          <w:szCs w:val="32"/>
-          <w:lang w:val="en-US"/>
-        </w:rPr>
-      </w:pPr>
-    </w:p>
-    <w:p>
-      <w:pPr>
-        <w:rPr>
-          <w:rFonts w:ascii="TH SarabunPSK" w:hAnsi="TH SarabunPSK" w:cs="TH SarabunPSK"/>
-          <w:sz w:val="32"/>
-          <w:szCs w:val="32"/>
-          <w:lang w:val="en-US"/>
-        </w:rPr>
-      </w:pPr>
-    </w:p>
-    <w:p>
-      <w:pPr>
-        <w:rPr>
-          <w:rFonts w:cstheme="minorBidi" w:hint="cs"/>
+          <w:rFonts w:ascii="TH SarabunPSK" w:hAnsi="TH SarabunPSK" w:cs="TH SarabunPSK"/>
+          <w:sz w:val="32"/>
+          <w:szCs w:val="32"/>
+          <w:lang w:val="en-US"/>
+        </w:rPr>
+      </w:pPr>
+    </w:p>
+    <w:p>
+      <w:pPr>
+        <w:rPr>
+          <w:rFonts w:ascii="TH SarabunPSK" w:hAnsi="TH SarabunPSK" w:cs="TH SarabunPSK"/>
+          <w:sz w:val="32"/>
+          <w:szCs w:val="32"/>
+          <w:lang w:val="en-US"/>
+        </w:rPr>
+      </w:pPr>
+    </w:p>
+    <w:p>
+      <w:pPr>
+        <w:rPr>
+          <w:rFonts w:ascii="TH SarabunPSK" w:hAnsi="TH SarabunPSK" w:cs="TH SarabunPSK"/>
+          <w:sz w:val="32"/>
+          <w:szCs w:val="32"/>
+          <w:lang w:val="en-US"/>
+        </w:rPr>
+      </w:pPr>
+    </w:p>
+    <w:p>
+      <w:pPr>
+        <w:rPr>
+          <w:rFonts w:ascii="TH SarabunPSK" w:hAnsi="TH SarabunPSK" w:cs="TH SarabunPSK"/>
+          <w:sz w:val="32"/>
+          <w:szCs w:val="32"/>
+          <w:lang w:val="en-US"/>
+        </w:rPr>
+      </w:pPr>
+    </w:p>
+    <w:p>
+      <w:pPr>
+        <w:rPr>
+          <w:rFonts w:ascii="TH SarabunPSK" w:hAnsi="TH SarabunPSK" w:cs="TH SarabunPSK"/>
+          <w:sz w:val="32"/>
+          <w:szCs w:val="32"/>
+          <w:lang w:val="en-US"/>
+        </w:rPr>
+      </w:pPr>
+    </w:p>
+    <w:p>
+      <w:pPr>
+        <w:rPr>
+          <w:rFonts w:ascii="TH SarabunPSK" w:hAnsi="TH SarabunPSK" w:cs="TH SarabunPSK"/>
+          <w:sz w:val="32"/>
+          <w:szCs w:val="32"/>
+          <w:lang w:val="en-US"/>
+        </w:rPr>
+      </w:pPr>
+    </w:p>
+    <w:p>
+      <w:pPr>
+        <w:rPr>
+          <w:rFonts w:cstheme="minorBidi"/>
           <w:cs/>
           <w:lang w:val="en-US"/>
         </w:rPr>
@@ -5691,6 +4521,7 @@
         <w:docPartUnique/>
       </w:docPartObj>
     </w:sdtPr>
+    <w:sdtEndPr/>
     <w:sdtContent>
       <w:p>
         <w:pPr>

</xml_diff>